<commit_message>
Jeg tester lige det her pis
</commit_message>
<xml_diff>
--- a/First Interview.docx
+++ b/First Interview.docx
@@ -1,15 +1,12 @@
 
 <file path=word/document.xml><?xml version="1.0" encoding="utf-8"?>
-<w:document xmlns:o="urn:schemas-microsoft-com:office:office" xmlns:r="http://schemas.openxmlformats.org/officeDocument/2006/relationships" xmlns:v="urn:schemas-microsoft-com:vml" xmlns:w="http://schemas.openxmlformats.org/wordprocessingml/2006/main" xmlns:w10="urn:schemas-microsoft-com:office:word" xmlns:wp="http://schemas.openxmlformats.org/drawingml/2006/wordprocessingDrawing">
+<w:document xmlns:wpc="http://schemas.microsoft.com/office/word/2010/wordprocessingCanvas" xmlns:mo="http://schemas.microsoft.com/office/mac/office/2008/main" xmlns:mc="http://schemas.openxmlformats.org/markup-compatibility/2006" xmlns:mv="urn:schemas-microsoft-com:mac:vml" xmlns:o="urn:schemas-microsoft-com:office:office" xmlns:r="http://schemas.openxmlformats.org/officeDocument/2006/relationships" xmlns:m="http://schemas.openxmlformats.org/officeDocument/2006/math" xmlns:v="urn:schemas-microsoft-com:vml" xmlns:wp14="http://schemas.microsoft.com/office/word/2010/wordprocessingDrawing" xmlns:wp="http://schemas.openxmlformats.org/drawingml/2006/wordprocessingDrawing" xmlns:w10="urn:schemas-microsoft-com:office:word" xmlns:w="http://schemas.openxmlformats.org/wordprocessingml/2006/main" xmlns:w14="http://schemas.microsoft.com/office/word/2010/wordml" xmlns:wpg="http://schemas.microsoft.com/office/word/2010/wordprocessingGroup" xmlns:wpi="http://schemas.microsoft.com/office/word/2010/wordprocessingInk" xmlns:wne="http://schemas.microsoft.com/office/word/2006/wordml" xmlns:wps="http://schemas.microsoft.com/office/word/2010/wordprocessingShape" mc:Ignorable="w14 wp14">
   <w:body>
     <w:p>
       <w:pPr>
         <w:pStyle w:val="Titel"/>
-        <w:spacing w:before="240" w:after="120"/>
-        <w:rPr/>
       </w:pPr>
       <w:r>
-        <w:rPr/>
         <w:t>Emner</w:t>
       </w:r>
     </w:p>
@@ -20,10 +17,8 @@
           <w:ilvl w:val="0"/>
           <w:numId w:val="1"/>
         </w:numPr>
-        <w:rPr/>
       </w:pPr>
       <w:r>
-        <w:rPr/>
         <w:t>Internt system eller hjemmeside?</w:t>
       </w:r>
     </w:p>
@@ -34,10 +29,6 @@
           <w:ilvl w:val="0"/>
           <w:numId w:val="1"/>
         </w:numPr>
-        <w:rPr>
-          <w:b w:val="false"/>
-          <w:bCs w:val="false"/>
-        </w:rPr>
       </w:pPr>
       <w:r>
         <w:rPr>
@@ -47,10 +38,6 @@
         <w:t>Hvis hjemmeside:</w:t>
       </w:r>
       <w:r>
-        <w:rPr>
-          <w:b w:val="false"/>
-          <w:bCs w:val="false"/>
-        </w:rPr>
         <w:t xml:space="preserve"> Hvad har almindelige besøgere adgang til? Hvad har i adgang til?</w:t>
       </w:r>
     </w:p>
@@ -61,7 +48,6 @@
           <w:ilvl w:val="0"/>
           <w:numId w:val="1"/>
         </w:numPr>
-        <w:rPr/>
       </w:pPr>
       <w:r>
         <w:rPr>
@@ -71,14 +57,9 @@
         <w:t xml:space="preserve">Hvis internt: </w:t>
       </w:r>
       <w:r>
-        <w:rPr>
-          <w:b w:val="false"/>
-          <w:bCs w:val="false"/>
-        </w:rPr>
         <w:t>Hvilket s</w:t>
       </w:r>
       <w:r>
-        <w:rPr/>
         <w:t>tyresystem skal det køres på? Win/Mac/Linux? På hvor mange computere?</w:t>
       </w:r>
     </w:p>
@@ -89,11 +70,12 @@
           <w:ilvl w:val="0"/>
           <w:numId w:val="1"/>
         </w:numPr>
-        <w:rPr/>
       </w:pPr>
       <w:r>
-        <w:rPr/>
-        <w:t>Administrering. Har lånere/kunder nogen form for indsigt/adgang til systemet?</w:t>
+        <w:t xml:space="preserve">Administrering. Har lånere/kunder nogen </w:t>
+      </w:r>
+      <w:r>
+        <w:t>form for indsigt/adgang til systemet?</w:t>
       </w:r>
     </w:p>
     <w:p>
@@ -103,10 +85,8 @@
           <w:ilvl w:val="0"/>
           <w:numId w:val="1"/>
         </w:numPr>
-        <w:rPr/>
       </w:pPr>
       <w:r>
-        <w:rPr/>
         <w:t>Hvilke funktioner har i behov for? Bøger registreret i systemet? Udlånsregister? Rykkere (på mail?)?</w:t>
       </w:r>
     </w:p>
@@ -117,11 +97,8 @@
           <w:ilvl w:val="0"/>
           <w:numId w:val="1"/>
         </w:numPr>
-        <w:spacing w:before="0" w:after="140"/>
-        <w:rPr/>
       </w:pPr>
       <w:r>
-        <w:rPr/>
         <w:t>Ønsker i fht. Design? Farver? Opsætning? Lign.</w:t>
       </w:r>
     </w:p>
@@ -132,30 +109,42 @@
           <w:ilvl w:val="0"/>
           <w:numId w:val="1"/>
         </w:numPr>
-        <w:spacing w:before="0" w:after="140"/>
-        <w:rPr/>
       </w:pPr>
       <w:r>
-        <w:rPr/>
         <w:t>Hvilke brugeroplysninger skal lagres?</w:t>
       </w:r>
     </w:p>
+    <w:p>
+      <w:pPr>
+        <w:pStyle w:val="Brdtekst"/>
+        <w:numPr>
+          <w:ilvl w:val="0"/>
+          <w:numId w:val="1"/>
+        </w:numPr>
+      </w:pPr>
+      <w:r>
+        <w:t>HVA FUCK FOREGÅR DER HER HVA?</w:t>
+      </w:r>
+      <w:bookmarkStart w:id="0" w:name="_GoBack"/>
+      <w:bookmarkEnd w:id="0"/>
+    </w:p>
     <w:sectPr>
-      <w:type w:val="nextPage"/>
       <w:pgSz w:w="11906" w:h="16838"/>
-      <w:pgMar w:left="1134" w:right="1134" w:header="0" w:top="1134" w:footer="0" w:bottom="1134" w:gutter="0"/>
-      <w:pgNumType w:fmt="decimal"/>
-      <w:formProt w:val="false"/>
-      <w:textDirection w:val="lrTb"/>
-      <w:docGrid w:type="default" w:linePitch="240" w:charSpace="4294961151"/>
+      <w:pgMar w:top="1134" w:right="1134" w:bottom="1134" w:left="1134" w:header="0" w:footer="0" w:gutter="0"/>
+      <w:cols w:space="720"/>
+      <w:formProt w:val="0"/>
+      <w:docGrid w:linePitch="240" w:charSpace="-6145"/>
     </w:sectPr>
   </w:body>
 </w:document>
 </file>
 
 <file path=word/numbering.xml><?xml version="1.0" encoding="utf-8"?>
-<w:numbering xmlns:w="http://schemas.openxmlformats.org/wordprocessingml/2006/main" xmlns:o="urn:schemas-microsoft-com:office:office" xmlns:r="http://schemas.openxmlformats.org/officeDocument/2006/relationships" xmlns:v="urn:schemas-microsoft-com:vml">
-  <w:abstractNum w:abstractNumId="1">
+<w:numbering xmlns:wpc="http://schemas.microsoft.com/office/word/2010/wordprocessingCanvas" xmlns:mo="http://schemas.microsoft.com/office/mac/office/2008/main" xmlns:mc="http://schemas.openxmlformats.org/markup-compatibility/2006" xmlns:mv="urn:schemas-microsoft-com:mac:vml" xmlns:o="urn:schemas-microsoft-com:office:office" xmlns:r="http://schemas.openxmlformats.org/officeDocument/2006/relationships" xmlns:m="http://schemas.openxmlformats.org/officeDocument/2006/math" xmlns:v="urn:schemas-microsoft-com:vml" xmlns:wp14="http://schemas.microsoft.com/office/word/2010/wordprocessingDrawing" xmlns:wp="http://schemas.openxmlformats.org/drawingml/2006/wordprocessingDrawing" xmlns:w10="urn:schemas-microsoft-com:office:word" xmlns:w="http://schemas.openxmlformats.org/wordprocessingml/2006/main" xmlns:w14="http://schemas.microsoft.com/office/word/2010/wordml" xmlns:wpg="http://schemas.microsoft.com/office/word/2010/wordprocessingGroup" xmlns:wpi="http://schemas.microsoft.com/office/word/2010/wordprocessingInk" xmlns:wne="http://schemas.microsoft.com/office/word/2006/wordml" xmlns:wps="http://schemas.microsoft.com/office/word/2010/wordprocessingShape" mc:Ignorable="w14 wp14">
+  <w:abstractNum w:abstractNumId="0">
+    <w:nsid w:val="12090981"/>
+    <w:multiLevelType w:val="multilevel"/>
+    <w:tmpl w:val="A394D766"/>
     <w:lvl w:ilvl="0">
       <w:start w:val="1"/>
       <w:numFmt w:val="bullet"/>
@@ -292,7 +281,10 @@
       </w:rPr>
     </w:lvl>
   </w:abstractNum>
-  <w:abstractNum w:abstractNumId="2">
+  <w:abstractNum w:abstractNumId="1">
+    <w:nsid w:val="7FA93AB1"/>
+    <w:multiLevelType w:val="multilevel"/>
+    <w:tmpl w:val="C4324646"/>
     <w:lvl w:ilvl="0">
       <w:start w:val="1"/>
       <w:numFmt w:val="none"/>
@@ -412,50 +404,207 @@
     </w:lvl>
   </w:abstractNum>
   <w:num w:numId="1">
-    <w:abstractNumId w:val="1"/>
+    <w:abstractNumId w:val="0"/>
   </w:num>
   <w:num w:numId="2">
-    <w:abstractNumId w:val="2"/>
+    <w:abstractNumId w:val="1"/>
   </w:num>
 </w:numbering>
 </file>
 
 <file path=word/styles.xml><?xml version="1.0" encoding="utf-8"?>
-<w:styles xmlns:w="http://schemas.openxmlformats.org/wordprocessingml/2006/main">
+<w:styles xmlns:mc="http://schemas.openxmlformats.org/markup-compatibility/2006" xmlns:r="http://schemas.openxmlformats.org/officeDocument/2006/relationships" xmlns:w="http://schemas.openxmlformats.org/wordprocessingml/2006/main" xmlns:w14="http://schemas.microsoft.com/office/word/2010/wordml" mc:Ignorable="w14">
   <w:docDefaults>
     <w:rPrDefault>
       <w:rPr>
-        <w:rFonts w:ascii="Liberation Serif" w:hAnsi="Liberation Serif" w:eastAsia="Droid Sans Fallback" w:cs="FreeSans"/>
+        <w:rFonts w:ascii="Liberation Serif" w:eastAsia="Droid Sans Fallback" w:hAnsi="Liberation Serif" w:cs="FreeSans"/>
         <w:sz w:val="24"/>
         <w:szCs w:val="24"/>
         <w:lang w:val="da-DK" w:eastAsia="zh-CN" w:bidi="hi-IN"/>
       </w:rPr>
     </w:rPrDefault>
-    <w:pPrDefault>
-      <w:pPr/>
-    </w:pPrDefault>
+    <w:pPrDefault/>
   </w:docDefaults>
-  <w:style w:type="paragraph" w:styleId="Normal">
+  <w:latentStyles w:defLockedState="0" w:defUIPriority="99" w:defSemiHidden="1" w:defUnhideWhenUsed="1" w:defQFormat="0" w:count="276">
+    <w:lsdException w:name="Normal" w:semiHidden="0" w:uiPriority="0" w:unhideWhenUsed="0" w:qFormat="1"/>
+    <w:lsdException w:name="heading 1" w:semiHidden="0" w:uiPriority="9" w:unhideWhenUsed="0" w:qFormat="1"/>
+    <w:lsdException w:name="heading 2" w:uiPriority="9" w:qFormat="1"/>
+    <w:lsdException w:name="heading 3" w:uiPriority="9" w:qFormat="1"/>
+    <w:lsdException w:name="heading 4" w:uiPriority="9" w:qFormat="1"/>
+    <w:lsdException w:name="heading 5" w:uiPriority="9" w:qFormat="1"/>
+    <w:lsdException w:name="heading 6" w:uiPriority="9" w:qFormat="1"/>
+    <w:lsdException w:name="heading 7" w:uiPriority="9" w:qFormat="1"/>
+    <w:lsdException w:name="heading 8" w:uiPriority="9" w:qFormat="1"/>
+    <w:lsdException w:name="heading 9" w:uiPriority="9" w:qFormat="1"/>
+    <w:lsdException w:name="toc 1" w:uiPriority="39"/>
+    <w:lsdException w:name="toc 2" w:uiPriority="39"/>
+    <w:lsdException w:name="toc 3" w:uiPriority="39"/>
+    <w:lsdException w:name="toc 4" w:uiPriority="39"/>
+    <w:lsdException w:name="toc 5" w:uiPriority="39"/>
+    <w:lsdException w:name="toc 6" w:uiPriority="39"/>
+    <w:lsdException w:name="toc 7" w:uiPriority="39"/>
+    <w:lsdException w:name="toc 8" w:uiPriority="39"/>
+    <w:lsdException w:name="toc 9" w:uiPriority="39"/>
+    <w:lsdException w:name="caption" w:uiPriority="35" w:qFormat="1"/>
+    <w:lsdException w:name="Title" w:semiHidden="0" w:uiPriority="10" w:unhideWhenUsed="0" w:qFormat="1"/>
+    <w:lsdException w:name="Default Paragraph Font" w:uiPriority="1"/>
+    <w:lsdException w:name="Subtitle" w:semiHidden="0" w:uiPriority="11" w:unhideWhenUsed="0" w:qFormat="1"/>
+    <w:lsdException w:name="Strong" w:semiHidden="0" w:uiPriority="22" w:unhideWhenUsed="0" w:qFormat="1"/>
+    <w:lsdException w:name="Emphasis" w:semiHidden="0" w:uiPriority="20" w:unhideWhenUsed="0" w:qFormat="1"/>
+    <w:lsdException w:name="Table Grid" w:semiHidden="0" w:uiPriority="59" w:unhideWhenUsed="0"/>
+    <w:lsdException w:name="Placeholder Text" w:unhideWhenUsed="0"/>
+    <w:lsdException w:name="No Spacing" w:semiHidden="0" w:uiPriority="1" w:unhideWhenUsed="0" w:qFormat="1"/>
+    <w:lsdException w:name="Light Shading" w:semiHidden="0" w:uiPriority="60" w:unhideWhenUsed="0"/>
+    <w:lsdException w:name="Light List" w:semiHidden="0" w:uiPriority="61" w:unhideWhenUsed="0"/>
+    <w:lsdException w:name="Light Grid" w:semiHidden="0" w:uiPriority="62" w:unhideWhenUsed="0"/>
+    <w:lsdException w:name="Medium Shading 1" w:semiHidden="0" w:uiPriority="63" w:unhideWhenUsed="0"/>
+    <w:lsdException w:name="Medium Shading 2" w:semiHidden="0" w:uiPriority="64" w:unhideWhenUsed="0"/>
+    <w:lsdException w:name="Medium List 1" w:semiHidden="0" w:uiPriority="65" w:unhideWhenUsed="0"/>
+    <w:lsdException w:name="Medium List 2" w:semiHidden="0" w:uiPriority="66" w:unhideWhenUsed="0"/>
+    <w:lsdException w:name="Medium Grid 1" w:semiHidden="0" w:uiPriority="67" w:unhideWhenUsed="0"/>
+    <w:lsdException w:name="Medium Grid 2" w:semiHidden="0" w:uiPriority="68" w:unhideWhenUsed="0"/>
+    <w:lsdException w:name="Medium Grid 3" w:semiHidden="0" w:uiPriority="69" w:unhideWhenUsed="0"/>
+    <w:lsdException w:name="Dark List" w:semiHidden="0" w:uiPriority="70" w:unhideWhenUsed="0"/>
+    <w:lsdException w:name="Colorful Shading" w:semiHidden="0" w:uiPriority="71" w:unhideWhenUsed="0"/>
+    <w:lsdException w:name="Colorful List" w:semiHidden="0" w:uiPriority="72" w:unhideWhenUsed="0"/>
+    <w:lsdException w:name="Colorful Grid" w:semiHidden="0" w:uiPriority="73" w:unhideWhenUsed="0"/>
+    <w:lsdException w:name="Light Shading Accent 1" w:semiHidden="0" w:uiPriority="60" w:unhideWhenUsed="0"/>
+    <w:lsdException w:name="Light List Accent 1" w:semiHidden="0" w:uiPriority="61" w:unhideWhenUsed="0"/>
+    <w:lsdException w:name="Light Grid Accent 1" w:semiHidden="0" w:uiPriority="62" w:unhideWhenUsed="0"/>
+    <w:lsdException w:name="Medium Shading 1 Accent 1" w:semiHidden="0" w:uiPriority="63" w:unhideWhenUsed="0"/>
+    <w:lsdException w:name="Medium Shading 2 Accent 1" w:semiHidden="0" w:uiPriority="64" w:unhideWhenUsed="0"/>
+    <w:lsdException w:name="Medium List 1 Accent 1" w:semiHidden="0" w:uiPriority="65" w:unhideWhenUsed="0"/>
+    <w:lsdException w:name="Revision" w:unhideWhenUsed="0"/>
+    <w:lsdException w:name="List Paragraph" w:semiHidden="0" w:uiPriority="34" w:unhideWhenUsed="0" w:qFormat="1"/>
+    <w:lsdException w:name="Quote" w:semiHidden="0" w:uiPriority="29" w:unhideWhenUsed="0" w:qFormat="1"/>
+    <w:lsdException w:name="Intense Quote" w:semiHidden="0" w:uiPriority="30" w:unhideWhenUsed="0" w:qFormat="1"/>
+    <w:lsdException w:name="Medium List 2 Accent 1" w:semiHidden="0" w:uiPriority="66" w:unhideWhenUsed="0"/>
+    <w:lsdException w:name="Medium Grid 1 Accent 1" w:semiHidden="0" w:uiPriority="67" w:unhideWhenUsed="0"/>
+    <w:lsdException w:name="Medium Grid 2 Accent 1" w:semiHidden="0" w:uiPriority="68" w:unhideWhenUsed="0"/>
+    <w:lsdException w:name="Medium Grid 3 Accent 1" w:semiHidden="0" w:uiPriority="69" w:unhideWhenUsed="0"/>
+    <w:lsdException w:name="Dark List Accent 1" w:semiHidden="0" w:uiPriority="70" w:unhideWhenUsed="0"/>
+    <w:lsdException w:name="Colorful Shading Accent 1" w:semiHidden="0" w:uiPriority="71" w:unhideWhenUsed="0"/>
+    <w:lsdException w:name="Colorful List Accent 1" w:semiHidden="0" w:uiPriority="72" w:unhideWhenUsed="0"/>
+    <w:lsdException w:name="Colorful Grid Accent 1" w:semiHidden="0" w:uiPriority="73" w:unhideWhenUsed="0"/>
+    <w:lsdException w:name="Light Shading Accent 2" w:semiHidden="0" w:uiPriority="60" w:unhideWhenUsed="0"/>
+    <w:lsdException w:name="Light List Accent 2" w:semiHidden="0" w:uiPriority="61" w:unhideWhenUsed="0"/>
+    <w:lsdException w:name="Light Grid Accent 2" w:semiHidden="0" w:uiPriority="62" w:unhideWhenUsed="0"/>
+    <w:lsdException w:name="Medium Shading 1 Accent 2" w:semiHidden="0" w:uiPriority="63" w:unhideWhenUsed="0"/>
+    <w:lsdException w:name="Medium Shading 2 Accent 2" w:semiHidden="0" w:uiPriority="64" w:unhideWhenUsed="0"/>
+    <w:lsdException w:name="Medium List 1 Accent 2" w:semiHidden="0" w:uiPriority="65" w:unhideWhenUsed="0"/>
+    <w:lsdException w:name="Medium List 2 Accent 2" w:semiHidden="0" w:uiPriority="66" w:unhideWhenUsed="0"/>
+    <w:lsdException w:name="Medium Grid 1 Accent 2" w:semiHidden="0" w:uiPriority="67" w:unhideWhenUsed="0"/>
+    <w:lsdException w:name="Medium Grid 2 Accent 2" w:semiHidden="0" w:uiPriority="68" w:unhideWhenUsed="0"/>
+    <w:lsdException w:name="Medium Grid 3 Accent 2" w:semiHidden="0" w:uiPriority="69" w:unhideWhenUsed="0"/>
+    <w:lsdException w:name="Dark List Accent 2" w:semiHidden="0" w:uiPriority="70" w:unhideWhenUsed="0"/>
+    <w:lsdException w:name="Colorful Shading Accent 2" w:semiHidden="0" w:uiPriority="71" w:unhideWhenUsed="0"/>
+    <w:lsdException w:name="Colorful List Accent 2" w:semiHidden="0" w:uiPriority="72" w:unhideWhenUsed="0"/>
+    <w:lsdException w:name="Colorful Grid Accent 2" w:semiHidden="0" w:uiPriority="73" w:unhideWhenUsed="0"/>
+    <w:lsdException w:name="Light Shading Accent 3" w:semiHidden="0" w:uiPriority="60" w:unhideWhenUsed="0"/>
+    <w:lsdException w:name="Light List Accent 3" w:semiHidden="0" w:uiPriority="61" w:unhideWhenUsed="0"/>
+    <w:lsdException w:name="Light Grid Accent 3" w:semiHidden="0" w:uiPriority="62" w:unhideWhenUsed="0"/>
+    <w:lsdException w:name="Medium Shading 1 Accent 3" w:semiHidden="0" w:uiPriority="63" w:unhideWhenUsed="0"/>
+    <w:lsdException w:name="Medium Shading 2 Accent 3" w:semiHidden="0" w:uiPriority="64" w:unhideWhenUsed="0"/>
+    <w:lsdException w:name="Medium List 1 Accent 3" w:semiHidden="0" w:uiPriority="65" w:unhideWhenUsed="0"/>
+    <w:lsdException w:name="Medium List 2 Accent 3" w:semiHidden="0" w:uiPriority="66" w:unhideWhenUsed="0"/>
+    <w:lsdException w:name="Medium Grid 1 Accent 3" w:semiHidden="0" w:uiPriority="67" w:unhideWhenUsed="0"/>
+    <w:lsdException w:name="Medium Grid 2 Accent 3" w:semiHidden="0" w:uiPriority="68" w:unhideWhenUsed="0"/>
+    <w:lsdException w:name="Medium Grid 3 Accent 3" w:semiHidden="0" w:uiPriority="69" w:unhideWhenUsed="0"/>
+    <w:lsdException w:name="Dark List Accent 3" w:semiHidden="0" w:uiPriority="70" w:unhideWhenUsed="0"/>
+    <w:lsdException w:name="Colorful Shading Accent 3" w:semiHidden="0" w:uiPriority="71" w:unhideWhenUsed="0"/>
+    <w:lsdException w:name="Colorful List Accent 3" w:semiHidden="0" w:uiPriority="72" w:unhideWhenUsed="0"/>
+    <w:lsdException w:name="Colorful Grid Accent 3" w:semiHidden="0" w:uiPriority="73" w:unhideWhenUsed="0"/>
+    <w:lsdException w:name="Light Shading Accent 4" w:semiHidden="0" w:uiPriority="60" w:unhideWhenUsed="0"/>
+    <w:lsdException w:name="Light List Accent 4" w:semiHidden="0" w:uiPriority="61" w:unhideWhenUsed="0"/>
+    <w:lsdException w:name="Light Grid Accent 4" w:semiHidden="0" w:uiPriority="62" w:unhideWhenUsed="0"/>
+    <w:lsdException w:name="Medium Shading 1 Accent 4" w:semiHidden="0" w:uiPriority="63" w:unhideWhenUsed="0"/>
+    <w:lsdException w:name="Medium Shading 2 Accent 4" w:semiHidden="0" w:uiPriority="64" w:unhideWhenUsed="0"/>
+    <w:lsdException w:name="Medium List 1 Accent 4" w:semiHidden="0" w:uiPriority="65" w:unhideWhenUsed="0"/>
+    <w:lsdException w:name="Medium List 2 Accent 4" w:semiHidden="0" w:uiPriority="66" w:unhideWhenUsed="0"/>
+    <w:lsdException w:name="Medium Grid 1 Accent 4" w:semiHidden="0" w:uiPriority="67" w:unhideWhenUsed="0"/>
+    <w:lsdException w:name="Medium Grid 2 Accent 4" w:semiHidden="0" w:uiPriority="68" w:unhideWhenUsed="0"/>
+    <w:lsdException w:name="Medium Grid 3 Accent 4" w:semiHidden="0" w:uiPriority="69" w:unhideWhenUsed="0"/>
+    <w:lsdException w:name="Dark List Accent 4" w:semiHidden="0" w:uiPriority="70" w:unhideWhenUsed="0"/>
+    <w:lsdException w:name="Colorful Shading Accent 4" w:semiHidden="0" w:uiPriority="71" w:unhideWhenUsed="0"/>
+    <w:lsdException w:name="Colorful List Accent 4" w:semiHidden="0" w:uiPriority="72" w:unhideWhenUsed="0"/>
+    <w:lsdException w:name="Colorful Grid Accent 4" w:semiHidden="0" w:uiPriority="73" w:unhideWhenUsed="0"/>
+    <w:lsdException w:name="Light Shading Accent 5" w:semiHidden="0" w:uiPriority="60" w:unhideWhenUsed="0"/>
+    <w:lsdException w:name="Light List Accent 5" w:semiHidden="0" w:uiPriority="61" w:unhideWhenUsed="0"/>
+    <w:lsdException w:name="Light Grid Accent 5" w:semiHidden="0" w:uiPriority="62" w:unhideWhenUsed="0"/>
+    <w:lsdException w:name="Medium Shading 1 Accent 5" w:semiHidden="0" w:uiPriority="63" w:unhideWhenUsed="0"/>
+    <w:lsdException w:name="Medium Shading 2 Accent 5" w:semiHidden="0" w:uiPriority="64" w:unhideWhenUsed="0"/>
+    <w:lsdException w:name="Medium List 1 Accent 5" w:semiHidden="0" w:uiPriority="65" w:unhideWhenUsed="0"/>
+    <w:lsdException w:name="Medium List 2 Accent 5" w:semiHidden="0" w:uiPriority="66" w:unhideWhenUsed="0"/>
+    <w:lsdException w:name="Medium Grid 1 Accent 5" w:semiHidden="0" w:uiPriority="67" w:unhideWhenUsed="0"/>
+    <w:lsdException w:name="Medium Grid 2 Accent 5" w:semiHidden="0" w:uiPriority="68" w:unhideWhenUsed="0"/>
+    <w:lsdException w:name="Medium Grid 3 Accent 5" w:semiHidden="0" w:uiPriority="69" w:unhideWhenUsed="0"/>
+    <w:lsdException w:name="Dark List Accent 5" w:semiHidden="0" w:uiPriority="70" w:unhideWhenUsed="0"/>
+    <w:lsdException w:name="Colorful Shading Accent 5" w:semiHidden="0" w:uiPriority="71" w:unhideWhenUsed="0"/>
+    <w:lsdException w:name="Colorful List Accent 5" w:semiHidden="0" w:uiPriority="72" w:unhideWhenUsed="0"/>
+    <w:lsdException w:name="Colorful Grid Accent 5" w:semiHidden="0" w:uiPriority="73" w:unhideWhenUsed="0"/>
+    <w:lsdException w:name="Light Shading Accent 6" w:semiHidden="0" w:uiPriority="60" w:unhideWhenUsed="0"/>
+    <w:lsdException w:name="Light List Accent 6" w:semiHidden="0" w:uiPriority="61" w:unhideWhenUsed="0"/>
+    <w:lsdException w:name="Light Grid Accent 6" w:semiHidden="0" w:uiPriority="62" w:unhideWhenUsed="0"/>
+    <w:lsdException w:name="Medium Shading 1 Accent 6" w:semiHidden="0" w:uiPriority="63" w:unhideWhenUsed="0"/>
+    <w:lsdException w:name="Medium Shading 2 Accent 6" w:semiHidden="0" w:uiPriority="64" w:unhideWhenUsed="0"/>
+    <w:lsdException w:name="Medium List 1 Accent 6" w:semiHidden="0" w:uiPriority="65" w:unhideWhenUsed="0"/>
+    <w:lsdException w:name="Medium List 2 Accent 6" w:semiHidden="0" w:uiPriority="66" w:unhideWhenUsed="0"/>
+    <w:lsdException w:name="Medium Grid 1 Accent 6" w:semiHidden="0" w:uiPriority="67" w:unhideWhenUsed="0"/>
+    <w:lsdException w:name="Medium Grid 2 Accent 6" w:semiHidden="0" w:uiPriority="68" w:unhideWhenUsed="0"/>
+    <w:lsdException w:name="Medium Grid 3 Accent 6" w:semiHidden="0" w:uiPriority="69" w:unhideWhenUsed="0"/>
+    <w:lsdException w:name="Dark List Accent 6" w:semiHidden="0" w:uiPriority="70" w:unhideWhenUsed="0"/>
+    <w:lsdException w:name="Colorful Shading Accent 6" w:semiHidden="0" w:uiPriority="71" w:unhideWhenUsed="0"/>
+    <w:lsdException w:name="Colorful List Accent 6" w:semiHidden="0" w:uiPriority="72" w:unhideWhenUsed="0"/>
+    <w:lsdException w:name="Colorful Grid Accent 6" w:semiHidden="0" w:uiPriority="73" w:unhideWhenUsed="0"/>
+    <w:lsdException w:name="Subtle Emphasis" w:semiHidden="0" w:uiPriority="19" w:unhideWhenUsed="0" w:qFormat="1"/>
+    <w:lsdException w:name="Intense Emphasis" w:semiHidden="0" w:uiPriority="21" w:unhideWhenUsed="0" w:qFormat="1"/>
+    <w:lsdException w:name="Subtle Reference" w:semiHidden="0" w:uiPriority="31" w:unhideWhenUsed="0" w:qFormat="1"/>
+    <w:lsdException w:name="Intense Reference" w:semiHidden="0" w:uiPriority="32" w:unhideWhenUsed="0" w:qFormat="1"/>
+    <w:lsdException w:name="Book Title" w:semiHidden="0" w:uiPriority="33" w:unhideWhenUsed="0" w:qFormat="1"/>
+    <w:lsdException w:name="Bibliography" w:uiPriority="37"/>
+    <w:lsdException w:name="TOC Heading" w:uiPriority="39" w:qFormat="1"/>
+  </w:latentStyles>
+  <w:style w:type="paragraph" w:default="1" w:styleId="Normal">
     <w:name w:val="Normal"/>
     <w:pPr>
-      <w:widowControl w:val="false"/>
-      <w:suppressAutoHyphens w:val="true"/>
-      <w:bidi w:val="0"/>
-      <w:jc w:val="left"/>
+      <w:widowControl w:val="0"/>
+      <w:suppressAutoHyphens/>
     </w:pPr>
     <w:rPr>
-      <w:rFonts w:ascii="Liberation Serif" w:hAnsi="Liberation Serif" w:eastAsia="Droid Sans Fallback" w:cs="FreeSans"/>
       <w:color w:val="00000A"/>
-      <w:sz w:val="24"/>
-      <w:szCs w:val="24"/>
-      <w:lang w:val="da-DK" w:eastAsia="zh-CN" w:bidi="hi-IN"/>
-    </w:rPr>
-  </w:style>
-  <w:style w:type="paragraph" w:styleId="Overskrift1">
+    </w:rPr>
+  </w:style>
+  <w:style w:type="character" w:default="1" w:styleId="DefaultParagraphFont">
+    <w:name w:val="Default Paragraph Font"/>
+    <w:uiPriority w:val="1"/>
+    <w:semiHidden/>
+    <w:unhideWhenUsed/>
+  </w:style>
+  <w:style w:type="table" w:default="1" w:styleId="TableNormal">
+    <w:name w:val="Normal Table"/>
+    <w:uiPriority w:val="99"/>
+    <w:semiHidden/>
+    <w:unhideWhenUsed/>
+    <w:tblPr>
+      <w:tblInd w:w="0" w:type="dxa"/>
+      <w:tblCellMar>
+        <w:top w:w="0" w:type="dxa"/>
+        <w:left w:w="108" w:type="dxa"/>
+        <w:bottom w:w="0" w:type="dxa"/>
+        <w:right w:w="108" w:type="dxa"/>
+      </w:tblCellMar>
+    </w:tblPr>
+  </w:style>
+  <w:style w:type="numbering" w:default="1" w:styleId="NoList">
+    <w:name w:val="No List"/>
+    <w:uiPriority w:val="99"/>
+    <w:semiHidden/>
+    <w:unhideWhenUsed/>
+  </w:style>
+  <w:style w:type="paragraph" w:customStyle="1" w:styleId="Overskrift1">
     <w:name w:val="Overskrift 1"/>
     <w:basedOn w:val="Overskrift"/>
     <w:pPr>
-      <w:spacing w:before="240" w:after="120"/>
       <w:outlineLvl w:val="0"/>
     </w:pPr>
     <w:rPr>
@@ -465,11 +614,11 @@
       <w:szCs w:val="36"/>
     </w:rPr>
   </w:style>
-  <w:style w:type="paragraph" w:styleId="Overskrift2">
+  <w:style w:type="paragraph" w:customStyle="1" w:styleId="Overskrift2">
     <w:name w:val="Overskrift 2"/>
     <w:basedOn w:val="Overskrift"/>
     <w:pPr>
-      <w:spacing w:before="200" w:after="120"/>
+      <w:spacing w:before="200"/>
       <w:outlineLvl w:val="1"/>
     </w:pPr>
     <w:rPr>
@@ -479,100 +628,98 @@
       <w:szCs w:val="32"/>
     </w:rPr>
   </w:style>
-  <w:style w:type="paragraph" w:styleId="Overskrift3">
+  <w:style w:type="paragraph" w:customStyle="1" w:styleId="Overskrift3">
     <w:name w:val="Overskrift 3"/>
     <w:basedOn w:val="Overskrift"/>
     <w:pPr>
-      <w:spacing w:before="140" w:after="120"/>
+      <w:spacing w:before="140"/>
       <w:outlineLvl w:val="2"/>
     </w:pPr>
     <w:rPr>
       <w:b/>
       <w:bCs/>
       <w:color w:val="808080"/>
-      <w:sz w:val="28"/>
-      <w:szCs w:val="28"/>
-    </w:rPr>
-  </w:style>
-  <w:style w:type="character" w:styleId="Punkttegn">
+    </w:rPr>
+  </w:style>
+  <w:style w:type="character" w:customStyle="1" w:styleId="Punkttegn">
     <w:name w:val="Punkttegn"/>
     <w:rPr>
-      <w:rFonts w:ascii="OpenSymbol" w:hAnsi="OpenSymbol" w:eastAsia="OpenSymbol" w:cs="OpenSymbol"/>
-    </w:rPr>
-  </w:style>
-  <w:style w:type="character" w:styleId="ListLabel1">
+      <w:rFonts w:ascii="OpenSymbol" w:eastAsia="OpenSymbol" w:hAnsi="OpenSymbol" w:cs="OpenSymbol"/>
+    </w:rPr>
+  </w:style>
+  <w:style w:type="character" w:customStyle="1" w:styleId="ListLabel1">
     <w:name w:val="ListLabel 1"/>
     <w:rPr>
       <w:rFonts w:cs="Symbol"/>
     </w:rPr>
   </w:style>
-  <w:style w:type="character" w:styleId="ListLabel2">
+  <w:style w:type="character" w:customStyle="1" w:styleId="ListLabel2">
     <w:name w:val="ListLabel 2"/>
     <w:rPr>
       <w:rFonts w:cs="OpenSymbol"/>
     </w:rPr>
   </w:style>
-  <w:style w:type="character" w:styleId="ListLabel3">
+  <w:style w:type="character" w:customStyle="1" w:styleId="ListLabel3">
     <w:name w:val="ListLabel 3"/>
     <w:rPr>
       <w:rFonts w:cs="Symbol"/>
     </w:rPr>
   </w:style>
-  <w:style w:type="character" w:styleId="ListLabel4">
+  <w:style w:type="character" w:customStyle="1" w:styleId="ListLabel4">
     <w:name w:val="ListLabel 4"/>
     <w:rPr>
       <w:rFonts w:cs="OpenSymbol"/>
     </w:rPr>
   </w:style>
-  <w:style w:type="character" w:styleId="ListLabel5">
+  <w:style w:type="character" w:customStyle="1" w:styleId="ListLabel5">
     <w:name w:val="ListLabel 5"/>
     <w:rPr>
       <w:rFonts w:cs="Symbol"/>
     </w:rPr>
   </w:style>
-  <w:style w:type="character" w:styleId="ListLabel6">
+  <w:style w:type="character" w:customStyle="1" w:styleId="ListLabel6">
     <w:name w:val="ListLabel 6"/>
     <w:rPr>
       <w:rFonts w:cs="OpenSymbol"/>
     </w:rPr>
   </w:style>
-  <w:style w:type="character" w:styleId="ListLabel7">
+  <w:style w:type="character" w:customStyle="1" w:styleId="ListLabel7">
     <w:name w:val="ListLabel 7"/>
     <w:rPr>
       <w:rFonts w:cs="Symbol"/>
     </w:rPr>
   </w:style>
-  <w:style w:type="character" w:styleId="ListLabel8">
+  <w:style w:type="character" w:customStyle="1" w:styleId="ListLabel8">
     <w:name w:val="ListLabel 8"/>
     <w:rPr>
       <w:rFonts w:cs="OpenSymbol"/>
     </w:rPr>
   </w:style>
-  <w:style w:type="character" w:styleId="ListLabel9">
+  <w:style w:type="character" w:customStyle="1" w:styleId="ListLabel9">
     <w:name w:val="ListLabel 9"/>
     <w:rPr>
       <w:rFonts w:cs="Symbol"/>
     </w:rPr>
   </w:style>
-  <w:style w:type="character" w:styleId="ListLabel10">
+  <w:style w:type="character" w:customStyle="1" w:styleId="ListLabel10">
     <w:name w:val="ListLabel 10"/>
     <w:rPr>
       <w:rFonts w:cs="OpenSymbol"/>
     </w:rPr>
   </w:style>
-  <w:style w:type="character" w:styleId="ListLabel11">
+  <w:style w:type="character" w:customStyle="1" w:styleId="ListLabel11">
     <w:name w:val="ListLabel 11"/>
     <w:rPr>
       <w:rFonts w:cs="Symbol"/>
     </w:rPr>
   </w:style>
-  <w:style w:type="character" w:styleId="ListLabel12">
+  <w:style w:type="character" w:customStyle="1" w:styleId="ListLabel12">
     <w:name w:val="ListLabel 12"/>
     <w:rPr>
       <w:rFonts w:cs="OpenSymbol"/>
     </w:rPr>
   </w:style>
-  <w:style w:type="paragraph" w:styleId="Overskrift">
+  <w:style w:type="paragraph" w:customStyle="1" w:styleId="Overskrift">
     <w:name w:val="Overskrift"/>
     <w:basedOn w:val="Normal"/>
     <w:next w:val="Brdtekst"/>
@@ -581,28 +728,23 @@
       <w:spacing w:before="240" w:after="120"/>
     </w:pPr>
     <w:rPr>
-      <w:rFonts w:ascii="Liberation Sans" w:hAnsi="Liberation Sans" w:eastAsia="Droid Sans Fallback" w:cs="FreeSans"/>
+      <w:rFonts w:ascii="Liberation Sans" w:hAnsi="Liberation Sans"/>
       <w:sz w:val="28"/>
       <w:szCs w:val="28"/>
     </w:rPr>
   </w:style>
-  <w:style w:type="paragraph" w:styleId="Brdtekst">
+  <w:style w:type="paragraph" w:customStyle="1" w:styleId="Brdtekst">
     <w:name w:val="Brødtekst"/>
     <w:basedOn w:val="Normal"/>
     <w:pPr>
-      <w:spacing w:lineRule="auto" w:line="288" w:before="0" w:after="140"/>
+      <w:spacing w:after="140" w:line="288" w:lineRule="auto"/>
     </w:pPr>
-    <w:rPr/>
-  </w:style>
-  <w:style w:type="paragraph" w:styleId="Liste">
+  </w:style>
+  <w:style w:type="paragraph" w:customStyle="1" w:styleId="Liste">
     <w:name w:val="Liste"/>
     <w:basedOn w:val="Brdtekst"/>
-    <w:pPr/>
-    <w:rPr>
-      <w:rFonts w:cs="FreeSans"/>
-    </w:rPr>
-  </w:style>
-  <w:style w:type="paragraph" w:styleId="Billedtekst">
+  </w:style>
+  <w:style w:type="paragraph" w:customStyle="1" w:styleId="Billedtekst">
     <w:name w:val="Billedtekst"/>
     <w:basedOn w:val="Normal"/>
     <w:pPr>
@@ -610,33 +752,26 @@
       <w:spacing w:before="120" w:after="120"/>
     </w:pPr>
     <w:rPr>
-      <w:rFonts w:cs="FreeSans"/>
       <w:i/>
       <w:iCs/>
-      <w:sz w:val="24"/>
-      <w:szCs w:val="24"/>
-    </w:rPr>
-  </w:style>
-  <w:style w:type="paragraph" w:styleId="Indeks">
+    </w:rPr>
+  </w:style>
+  <w:style w:type="paragraph" w:customStyle="1" w:styleId="Indeks">
     <w:name w:val="Indeks"/>
     <w:basedOn w:val="Normal"/>
     <w:pPr>
       <w:suppressLineNumbers/>
     </w:pPr>
-    <w:rPr>
-      <w:rFonts w:cs="FreeSans"/>
-    </w:rPr>
-  </w:style>
-  <w:style w:type="paragraph" w:styleId="Citater">
+  </w:style>
+  <w:style w:type="paragraph" w:customStyle="1" w:styleId="Citater">
     <w:name w:val="Citater"/>
     <w:basedOn w:val="Normal"/>
     <w:pPr>
-      <w:spacing w:before="0" w:after="283"/>
-      <w:ind w:left="567" w:right="567" w:hanging="0"/>
+      <w:spacing w:after="283"/>
+      <w:ind w:left="567" w:right="567"/>
     </w:pPr>
-    <w:rPr/>
-  </w:style>
-  <w:style w:type="paragraph" w:styleId="Titel">
+  </w:style>
+  <w:style w:type="paragraph" w:customStyle="1" w:styleId="Titel">
     <w:name w:val="Titel"/>
     <w:basedOn w:val="Overskrift"/>
     <w:pPr>
@@ -649,11 +784,11 @@
       <w:szCs w:val="56"/>
     </w:rPr>
   </w:style>
-  <w:style w:type="paragraph" w:styleId="Undertitel">
+  <w:style w:type="paragraph" w:customStyle="1" w:styleId="Undertitel">
     <w:name w:val="Undertitel"/>
     <w:basedOn w:val="Overskrift"/>
     <w:pPr>
-      <w:spacing w:before="60" w:after="120"/>
+      <w:spacing w:before="60"/>
       <w:jc w:val="center"/>
     </w:pPr>
     <w:rPr>
@@ -662,4 +797,510 @@
     </w:rPr>
   </w:style>
 </w:styles>
+</file>
+
+<file path=word/stylesWithEffects.xml><?xml version="1.0" encoding="utf-8"?>
+<w:styles xmlns:wpc="http://schemas.microsoft.com/office/word/2010/wordprocessingCanvas" xmlns:mo="http://schemas.microsoft.com/office/mac/office/2008/main" xmlns:mc="http://schemas.openxmlformats.org/markup-compatibility/2006" xmlns:mv="urn:schemas-microsoft-com:mac:vml" xmlns:o="urn:schemas-microsoft-com:office:office" xmlns:r="http://schemas.openxmlformats.org/officeDocument/2006/relationships" xmlns:m="http://schemas.openxmlformats.org/officeDocument/2006/math" xmlns:v="urn:schemas-microsoft-com:vml" xmlns:wp14="http://schemas.microsoft.com/office/word/2010/wordprocessingDrawing" xmlns:wp="http://schemas.openxmlformats.org/drawingml/2006/wordprocessingDrawing" xmlns:w10="urn:schemas-microsoft-com:office:word" xmlns:w="http://schemas.openxmlformats.org/wordprocessingml/2006/main" xmlns:w14="http://schemas.microsoft.com/office/word/2010/wordml" xmlns:wpg="http://schemas.microsoft.com/office/word/2010/wordprocessingGroup" xmlns:wpi="http://schemas.microsoft.com/office/word/2010/wordprocessingInk" xmlns:wne="http://schemas.microsoft.com/office/word/2006/wordml" xmlns:wps="http://schemas.microsoft.com/office/word/2010/wordprocessingShape" mc:Ignorable="w14 wp14">
+  <w:docDefaults>
+    <w:rPrDefault>
+      <w:rPr>
+        <w:rFonts w:asciiTheme="minorHAnsi" w:eastAsiaTheme="minorEastAsia" w:hAnsiTheme="minorHAnsi" w:cstheme="minorBidi"/>
+        <w:sz w:val="24"/>
+        <w:szCs w:val="24"/>
+        <w:lang w:val="en-US" w:eastAsia="ja-JP" w:bidi="ar-SA"/>
+      </w:rPr>
+    </w:rPrDefault>
+    <w:pPrDefault/>
+  </w:docDefaults>
+  <w:latentStyles w:defLockedState="0" w:defUIPriority="99" w:defSemiHidden="1" w:defUnhideWhenUsed="1" w:defQFormat="0" w:count="276">
+    <w:lsdException w:name="Normal" w:semiHidden="0" w:uiPriority="0" w:unhideWhenUsed="0" w:qFormat="1"/>
+    <w:lsdException w:name="heading 1" w:semiHidden="0" w:uiPriority="9" w:unhideWhenUsed="0" w:qFormat="1"/>
+    <w:lsdException w:name="heading 2" w:uiPriority="9" w:qFormat="1"/>
+    <w:lsdException w:name="heading 3" w:uiPriority="9" w:qFormat="1"/>
+    <w:lsdException w:name="heading 4" w:uiPriority="9" w:qFormat="1"/>
+    <w:lsdException w:name="heading 5" w:uiPriority="9" w:qFormat="1"/>
+    <w:lsdException w:name="heading 6" w:uiPriority="9" w:qFormat="1"/>
+    <w:lsdException w:name="heading 7" w:uiPriority="9" w:qFormat="1"/>
+    <w:lsdException w:name="heading 8" w:uiPriority="9" w:qFormat="1"/>
+    <w:lsdException w:name="heading 9" w:uiPriority="9" w:qFormat="1"/>
+    <w:lsdException w:name="toc 1" w:uiPriority="39"/>
+    <w:lsdException w:name="toc 2" w:uiPriority="39"/>
+    <w:lsdException w:name="toc 3" w:uiPriority="39"/>
+    <w:lsdException w:name="toc 4" w:uiPriority="39"/>
+    <w:lsdException w:name="toc 5" w:uiPriority="39"/>
+    <w:lsdException w:name="toc 6" w:uiPriority="39"/>
+    <w:lsdException w:name="toc 7" w:uiPriority="39"/>
+    <w:lsdException w:name="toc 8" w:uiPriority="39"/>
+    <w:lsdException w:name="toc 9" w:uiPriority="39"/>
+    <w:lsdException w:name="caption" w:uiPriority="35" w:qFormat="1"/>
+    <w:lsdException w:name="Title" w:semiHidden="0" w:uiPriority="10" w:unhideWhenUsed="0" w:qFormat="1"/>
+    <w:lsdException w:name="Default Paragraph Font" w:uiPriority="1"/>
+    <w:lsdException w:name="Subtitle" w:semiHidden="0" w:uiPriority="11" w:unhideWhenUsed="0" w:qFormat="1"/>
+    <w:lsdException w:name="Strong" w:semiHidden="0" w:uiPriority="22" w:unhideWhenUsed="0" w:qFormat="1"/>
+    <w:lsdException w:name="Emphasis" w:semiHidden="0" w:uiPriority="20" w:unhideWhenUsed="0" w:qFormat="1"/>
+    <w:lsdException w:name="Table Grid" w:semiHidden="0" w:uiPriority="59" w:unhideWhenUsed="0"/>
+    <w:lsdException w:name="Placeholder Text" w:unhideWhenUsed="0"/>
+    <w:lsdException w:name="No Spacing" w:semiHidden="0" w:uiPriority="1" w:unhideWhenUsed="0" w:qFormat="1"/>
+    <w:lsdException w:name="Light Shading" w:semiHidden="0" w:uiPriority="60" w:unhideWhenUsed="0"/>
+    <w:lsdException w:name="Light List" w:semiHidden="0" w:uiPriority="61" w:unhideWhenUsed="0"/>
+    <w:lsdException w:name="Light Grid" w:semiHidden="0" w:uiPriority="62" w:unhideWhenUsed="0"/>
+    <w:lsdException w:name="Medium Shading 1" w:semiHidden="0" w:uiPriority="63" w:unhideWhenUsed="0"/>
+    <w:lsdException w:name="Medium Shading 2" w:semiHidden="0" w:uiPriority="64" w:unhideWhenUsed="0"/>
+    <w:lsdException w:name="Medium List 1" w:semiHidden="0" w:uiPriority="65" w:unhideWhenUsed="0"/>
+    <w:lsdException w:name="Medium List 2" w:semiHidden="0" w:uiPriority="66" w:unhideWhenUsed="0"/>
+    <w:lsdException w:name="Medium Grid 1" w:semiHidden="0" w:uiPriority="67" w:unhideWhenUsed="0"/>
+    <w:lsdException w:name="Medium Grid 2" w:semiHidden="0" w:uiPriority="68" w:unhideWhenUsed="0"/>
+    <w:lsdException w:name="Medium Grid 3" w:semiHidden="0" w:uiPriority="69" w:unhideWhenUsed="0"/>
+    <w:lsdException w:name="Dark List" w:semiHidden="0" w:uiPriority="70" w:unhideWhenUsed="0"/>
+    <w:lsdException w:name="Colorful Shading" w:semiHidden="0" w:uiPriority="71" w:unhideWhenUsed="0"/>
+    <w:lsdException w:name="Colorful List" w:semiHidden="0" w:uiPriority="72" w:unhideWhenUsed="0"/>
+    <w:lsdException w:name="Colorful Grid" w:semiHidden="0" w:uiPriority="73" w:unhideWhenUsed="0"/>
+    <w:lsdException w:name="Light Shading Accent 1" w:semiHidden="0" w:uiPriority="60" w:unhideWhenUsed="0"/>
+    <w:lsdException w:name="Light List Accent 1" w:semiHidden="0" w:uiPriority="61" w:unhideWhenUsed="0"/>
+    <w:lsdException w:name="Light Grid Accent 1" w:semiHidden="0" w:uiPriority="62" w:unhideWhenUsed="0"/>
+    <w:lsdException w:name="Medium Shading 1 Accent 1" w:semiHidden="0" w:uiPriority="63" w:unhideWhenUsed="0"/>
+    <w:lsdException w:name="Medium Shading 2 Accent 1" w:semiHidden="0" w:uiPriority="64" w:unhideWhenUsed="0"/>
+    <w:lsdException w:name="Medium List 1 Accent 1" w:semiHidden="0" w:uiPriority="65" w:unhideWhenUsed="0"/>
+    <w:lsdException w:name="Revision" w:unhideWhenUsed="0"/>
+    <w:lsdException w:name="List Paragraph" w:semiHidden="0" w:uiPriority="34" w:unhideWhenUsed="0" w:qFormat="1"/>
+    <w:lsdException w:name="Quote" w:semiHidden="0" w:uiPriority="29" w:unhideWhenUsed="0" w:qFormat="1"/>
+    <w:lsdException w:name="Intense Quote" w:semiHidden="0" w:uiPriority="30" w:unhideWhenUsed="0" w:qFormat="1"/>
+    <w:lsdException w:name="Medium List 2 Accent 1" w:semiHidden="0" w:uiPriority="66" w:unhideWhenUsed="0"/>
+    <w:lsdException w:name="Medium Grid 1 Accent 1" w:semiHidden="0" w:uiPriority="67" w:unhideWhenUsed="0"/>
+    <w:lsdException w:name="Medium Grid 2 Accent 1" w:semiHidden="0" w:uiPriority="68" w:unhideWhenUsed="0"/>
+    <w:lsdException w:name="Medium Grid 3 Accent 1" w:semiHidden="0" w:uiPriority="69" w:unhideWhenUsed="0"/>
+    <w:lsdException w:name="Dark List Accent 1" w:semiHidden="0" w:uiPriority="70" w:unhideWhenUsed="0"/>
+    <w:lsdException w:name="Colorful Shading Accent 1" w:semiHidden="0" w:uiPriority="71" w:unhideWhenUsed="0"/>
+    <w:lsdException w:name="Colorful List Accent 1" w:semiHidden="0" w:uiPriority="72" w:unhideWhenUsed="0"/>
+    <w:lsdException w:name="Colorful Grid Accent 1" w:semiHidden="0" w:uiPriority="73" w:unhideWhenUsed="0"/>
+    <w:lsdException w:name="Light Shading Accent 2" w:semiHidden="0" w:uiPriority="60" w:unhideWhenUsed="0"/>
+    <w:lsdException w:name="Light List Accent 2" w:semiHidden="0" w:uiPriority="61" w:unhideWhenUsed="0"/>
+    <w:lsdException w:name="Light Grid Accent 2" w:semiHidden="0" w:uiPriority="62" w:unhideWhenUsed="0"/>
+    <w:lsdException w:name="Medium Shading 1 Accent 2" w:semiHidden="0" w:uiPriority="63" w:unhideWhenUsed="0"/>
+    <w:lsdException w:name="Medium Shading 2 Accent 2" w:semiHidden="0" w:uiPriority="64" w:unhideWhenUsed="0"/>
+    <w:lsdException w:name="Medium List 1 Accent 2" w:semiHidden="0" w:uiPriority="65" w:unhideWhenUsed="0"/>
+    <w:lsdException w:name="Medium List 2 Accent 2" w:semiHidden="0" w:uiPriority="66" w:unhideWhenUsed="0"/>
+    <w:lsdException w:name="Medium Grid 1 Accent 2" w:semiHidden="0" w:uiPriority="67" w:unhideWhenUsed="0"/>
+    <w:lsdException w:name="Medium Grid 2 Accent 2" w:semiHidden="0" w:uiPriority="68" w:unhideWhenUsed="0"/>
+    <w:lsdException w:name="Medium Grid 3 Accent 2" w:semiHidden="0" w:uiPriority="69" w:unhideWhenUsed="0"/>
+    <w:lsdException w:name="Dark List Accent 2" w:semiHidden="0" w:uiPriority="70" w:unhideWhenUsed="0"/>
+    <w:lsdException w:name="Colorful Shading Accent 2" w:semiHidden="0" w:uiPriority="71" w:unhideWhenUsed="0"/>
+    <w:lsdException w:name="Colorful List Accent 2" w:semiHidden="0" w:uiPriority="72" w:unhideWhenUsed="0"/>
+    <w:lsdException w:name="Colorful Grid Accent 2" w:semiHidden="0" w:uiPriority="73" w:unhideWhenUsed="0"/>
+    <w:lsdException w:name="Light Shading Accent 3" w:semiHidden="0" w:uiPriority="60" w:unhideWhenUsed="0"/>
+    <w:lsdException w:name="Light List Accent 3" w:semiHidden="0" w:uiPriority="61" w:unhideWhenUsed="0"/>
+    <w:lsdException w:name="Light Grid Accent 3" w:semiHidden="0" w:uiPriority="62" w:unhideWhenUsed="0"/>
+    <w:lsdException w:name="Medium Shading 1 Accent 3" w:semiHidden="0" w:uiPriority="63" w:unhideWhenUsed="0"/>
+    <w:lsdException w:name="Medium Shading 2 Accent 3" w:semiHidden="0" w:uiPriority="64" w:unhideWhenUsed="0"/>
+    <w:lsdException w:name="Medium List 1 Accent 3" w:semiHidden="0" w:uiPriority="65" w:unhideWhenUsed="0"/>
+    <w:lsdException w:name="Medium List 2 Accent 3" w:semiHidden="0" w:uiPriority="66" w:unhideWhenUsed="0"/>
+    <w:lsdException w:name="Medium Grid 1 Accent 3" w:semiHidden="0" w:uiPriority="67" w:unhideWhenUsed="0"/>
+    <w:lsdException w:name="Medium Grid 2 Accent 3" w:semiHidden="0" w:uiPriority="68" w:unhideWhenUsed="0"/>
+    <w:lsdException w:name="Medium Grid 3 Accent 3" w:semiHidden="0" w:uiPriority="69" w:unhideWhenUsed="0"/>
+    <w:lsdException w:name="Dark List Accent 3" w:semiHidden="0" w:uiPriority="70" w:unhideWhenUsed="0"/>
+    <w:lsdException w:name="Colorful Shading Accent 3" w:semiHidden="0" w:uiPriority="71" w:unhideWhenUsed="0"/>
+    <w:lsdException w:name="Colorful List Accent 3" w:semiHidden="0" w:uiPriority="72" w:unhideWhenUsed="0"/>
+    <w:lsdException w:name="Colorful Grid Accent 3" w:semiHidden="0" w:uiPriority="73" w:unhideWhenUsed="0"/>
+    <w:lsdException w:name="Light Shading Accent 4" w:semiHidden="0" w:uiPriority="60" w:unhideWhenUsed="0"/>
+    <w:lsdException w:name="Light List Accent 4" w:semiHidden="0" w:uiPriority="61" w:unhideWhenUsed="0"/>
+    <w:lsdException w:name="Light Grid Accent 4" w:semiHidden="0" w:uiPriority="62" w:unhideWhenUsed="0"/>
+    <w:lsdException w:name="Medium Shading 1 Accent 4" w:semiHidden="0" w:uiPriority="63" w:unhideWhenUsed="0"/>
+    <w:lsdException w:name="Medium Shading 2 Accent 4" w:semiHidden="0" w:uiPriority="64" w:unhideWhenUsed="0"/>
+    <w:lsdException w:name="Medium List 1 Accent 4" w:semiHidden="0" w:uiPriority="65" w:unhideWhenUsed="0"/>
+    <w:lsdException w:name="Medium List 2 Accent 4" w:semiHidden="0" w:uiPriority="66" w:unhideWhenUsed="0"/>
+    <w:lsdException w:name="Medium Grid 1 Accent 4" w:semiHidden="0" w:uiPriority="67" w:unhideWhenUsed="0"/>
+    <w:lsdException w:name="Medium Grid 2 Accent 4" w:semiHidden="0" w:uiPriority="68" w:unhideWhenUsed="0"/>
+    <w:lsdException w:name="Medium Grid 3 Accent 4" w:semiHidden="0" w:uiPriority="69" w:unhideWhenUsed="0"/>
+    <w:lsdException w:name="Dark List Accent 4" w:semiHidden="0" w:uiPriority="70" w:unhideWhenUsed="0"/>
+    <w:lsdException w:name="Colorful Shading Accent 4" w:semiHidden="0" w:uiPriority="71" w:unhideWhenUsed="0"/>
+    <w:lsdException w:name="Colorful List Accent 4" w:semiHidden="0" w:uiPriority="72" w:unhideWhenUsed="0"/>
+    <w:lsdException w:name="Colorful Grid Accent 4" w:semiHidden="0" w:uiPriority="73" w:unhideWhenUsed="0"/>
+    <w:lsdException w:name="Light Shading Accent 5" w:semiHidden="0" w:uiPriority="60" w:unhideWhenUsed="0"/>
+    <w:lsdException w:name="Light List Accent 5" w:semiHidden="0" w:uiPriority="61" w:unhideWhenUsed="0"/>
+    <w:lsdException w:name="Light Grid Accent 5" w:semiHidden="0" w:uiPriority="62" w:unhideWhenUsed="0"/>
+    <w:lsdException w:name="Medium Shading 1 Accent 5" w:semiHidden="0" w:uiPriority="63" w:unhideWhenUsed="0"/>
+    <w:lsdException w:name="Medium Shading 2 Accent 5" w:semiHidden="0" w:uiPriority="64" w:unhideWhenUsed="0"/>
+    <w:lsdException w:name="Medium List 1 Accent 5" w:semiHidden="0" w:uiPriority="65" w:unhideWhenUsed="0"/>
+    <w:lsdException w:name="Medium List 2 Accent 5" w:semiHidden="0" w:uiPriority="66" w:unhideWhenUsed="0"/>
+    <w:lsdException w:name="Medium Grid 1 Accent 5" w:semiHidden="0" w:uiPriority="67" w:unhideWhenUsed="0"/>
+    <w:lsdException w:name="Medium Grid 2 Accent 5" w:semiHidden="0" w:uiPriority="68" w:unhideWhenUsed="0"/>
+    <w:lsdException w:name="Medium Grid 3 Accent 5" w:semiHidden="0" w:uiPriority="69" w:unhideWhenUsed="0"/>
+    <w:lsdException w:name="Dark List Accent 5" w:semiHidden="0" w:uiPriority="70" w:unhideWhenUsed="0"/>
+    <w:lsdException w:name="Colorful Shading Accent 5" w:semiHidden="0" w:uiPriority="71" w:unhideWhenUsed="0"/>
+    <w:lsdException w:name="Colorful List Accent 5" w:semiHidden="0" w:uiPriority="72" w:unhideWhenUsed="0"/>
+    <w:lsdException w:name="Colorful Grid Accent 5" w:semiHidden="0" w:uiPriority="73" w:unhideWhenUsed="0"/>
+    <w:lsdException w:name="Light Shading Accent 6" w:semiHidden="0" w:uiPriority="60" w:unhideWhenUsed="0"/>
+    <w:lsdException w:name="Light List Accent 6" w:semiHidden="0" w:uiPriority="61" w:unhideWhenUsed="0"/>
+    <w:lsdException w:name="Light Grid Accent 6" w:semiHidden="0" w:uiPriority="62" w:unhideWhenUsed="0"/>
+    <w:lsdException w:name="Medium Shading 1 Accent 6" w:semiHidden="0" w:uiPriority="63" w:unhideWhenUsed="0"/>
+    <w:lsdException w:name="Medium Shading 2 Accent 6" w:semiHidden="0" w:uiPriority="64" w:unhideWhenUsed="0"/>
+    <w:lsdException w:name="Medium List 1 Accent 6" w:semiHidden="0" w:uiPriority="65" w:unhideWhenUsed="0"/>
+    <w:lsdException w:name="Medium List 2 Accent 6" w:semiHidden="0" w:uiPriority="66" w:unhideWhenUsed="0"/>
+    <w:lsdException w:name="Medium Grid 1 Accent 6" w:semiHidden="0" w:uiPriority="67" w:unhideWhenUsed="0"/>
+    <w:lsdException w:name="Medium Grid 2 Accent 6" w:semiHidden="0" w:uiPriority="68" w:unhideWhenUsed="0"/>
+    <w:lsdException w:name="Medium Grid 3 Accent 6" w:semiHidden="0" w:uiPriority="69" w:unhideWhenUsed="0"/>
+    <w:lsdException w:name="Dark List Accent 6" w:semiHidden="0" w:uiPriority="70" w:unhideWhenUsed="0"/>
+    <w:lsdException w:name="Colorful Shading Accent 6" w:semiHidden="0" w:uiPriority="71" w:unhideWhenUsed="0"/>
+    <w:lsdException w:name="Colorful List Accent 6" w:semiHidden="0" w:uiPriority="72" w:unhideWhenUsed="0"/>
+    <w:lsdException w:name="Colorful Grid Accent 6" w:semiHidden="0" w:uiPriority="73" w:unhideWhenUsed="0"/>
+    <w:lsdException w:name="Subtle Emphasis" w:semiHidden="0" w:uiPriority="19" w:unhideWhenUsed="0" w:qFormat="1"/>
+    <w:lsdException w:name="Intense Emphasis" w:semiHidden="0" w:uiPriority="21" w:unhideWhenUsed="0" w:qFormat="1"/>
+    <w:lsdException w:name="Subtle Reference" w:semiHidden="0" w:uiPriority="31" w:unhideWhenUsed="0" w:qFormat="1"/>
+    <w:lsdException w:name="Intense Reference" w:semiHidden="0" w:uiPriority="32" w:unhideWhenUsed="0" w:qFormat="1"/>
+    <w:lsdException w:name="Book Title" w:semiHidden="0" w:uiPriority="33" w:unhideWhenUsed="0" w:qFormat="1"/>
+    <w:lsdException w:name="Bibliography" w:uiPriority="37"/>
+    <w:lsdException w:name="TOC Heading" w:uiPriority="39" w:qFormat="1"/>
+  </w:latentStyles>
+  <w:style w:type="paragraph" w:default="1" w:styleId="Normal">
+    <w:name w:val="Normal"/>
+    <w:qFormat/>
+  </w:style>
+  <w:style w:type="character" w:default="1" w:styleId="DefaultParagraphFont">
+    <w:name w:val="Default Paragraph Font"/>
+    <w:uiPriority w:val="1"/>
+    <w:semiHidden/>
+    <w:unhideWhenUsed/>
+  </w:style>
+  <w:style w:type="table" w:default="1" w:styleId="TableNormal">
+    <w:name w:val="Normal Table"/>
+    <w:uiPriority w:val="99"/>
+    <w:semiHidden/>
+    <w:unhideWhenUsed/>
+    <w:tblPr>
+      <w:tblInd w:w="0" w:type="dxa"/>
+      <w:tblCellMar>
+        <w:top w:w="0" w:type="dxa"/>
+        <w:left w:w="108" w:type="dxa"/>
+        <w:bottom w:w="0" w:type="dxa"/>
+        <w:right w:w="108" w:type="dxa"/>
+      </w:tblCellMar>
+    </w:tblPr>
+  </w:style>
+  <w:style w:type="numbering" w:default="1" w:styleId="NoList">
+    <w:name w:val="No List"/>
+    <w:uiPriority w:val="99"/>
+    <w:semiHidden/>
+    <w:unhideWhenUsed/>
+  </w:style>
+</w:styles>
+</file>
+
+<file path=word/theme/theme1.xml><?xml version="1.0" encoding="utf-8"?>
+<a:theme xmlns:a="http://schemas.openxmlformats.org/drawingml/2006/main" name="Office Theme">
+  <a:themeElements>
+    <a:clrScheme name="Office">
+      <a:dk1>
+        <a:sysClr val="windowText" lastClr="000000"/>
+      </a:dk1>
+      <a:lt1>
+        <a:sysClr val="window" lastClr="FFFFFF"/>
+      </a:lt1>
+      <a:dk2>
+        <a:srgbClr val="1F497D"/>
+      </a:dk2>
+      <a:lt2>
+        <a:srgbClr val="EEECE1"/>
+      </a:lt2>
+      <a:accent1>
+        <a:srgbClr val="4F81BD"/>
+      </a:accent1>
+      <a:accent2>
+        <a:srgbClr val="C0504D"/>
+      </a:accent2>
+      <a:accent3>
+        <a:srgbClr val="9BBB59"/>
+      </a:accent3>
+      <a:accent4>
+        <a:srgbClr val="8064A2"/>
+      </a:accent4>
+      <a:accent5>
+        <a:srgbClr val="4BACC6"/>
+      </a:accent5>
+      <a:accent6>
+        <a:srgbClr val="F79646"/>
+      </a:accent6>
+      <a:hlink>
+        <a:srgbClr val="0000FF"/>
+      </a:hlink>
+      <a:folHlink>
+        <a:srgbClr val="800080"/>
+      </a:folHlink>
+    </a:clrScheme>
+    <a:fontScheme name="Office">
+      <a:majorFont>
+        <a:latin typeface="Calibri"/>
+        <a:ea typeface=""/>
+        <a:cs typeface=""/>
+        <a:font script="Jpan" typeface="ＭＳ ゴシック"/>
+        <a:font script="Hang" typeface="맑은 고딕"/>
+        <a:font script="Hans" typeface="宋体"/>
+        <a:font script="Hant" typeface="新細明體"/>
+        <a:font script="Arab" typeface="Times New Roman"/>
+        <a:font script="Hebr" typeface="Times New Roman"/>
+        <a:font script="Thai" typeface="Angsana New"/>
+        <a:font script="Ethi" typeface="Nyala"/>
+        <a:font script="Beng" typeface="Vrinda"/>
+        <a:font script="Gujr" typeface="Shruti"/>
+        <a:font script="Khmr" typeface="MoolBoran"/>
+        <a:font script="Knda" typeface="Tunga"/>
+        <a:font script="Guru" typeface="Raavi"/>
+        <a:font script="Cans" typeface="Euphemia"/>
+        <a:font script="Cher" typeface="Plantagenet Cherokee"/>
+        <a:font script="Yiii" typeface="Microsoft Yi Baiti"/>
+        <a:font script="Tibt" typeface="Microsoft Himalaya"/>
+        <a:font script="Thaa" typeface="MV Boli"/>
+        <a:font script="Deva" typeface="Mangal"/>
+        <a:font script="Telu" typeface="Gautami"/>
+        <a:font script="Taml" typeface="Latha"/>
+        <a:font script="Syrc" typeface="Estrangelo Edessa"/>
+        <a:font script="Orya" typeface="Kalinga"/>
+        <a:font script="Mlym" typeface="Kartika"/>
+        <a:font script="Laoo" typeface="DokChampa"/>
+        <a:font script="Sinh" typeface="Iskoola Pota"/>
+        <a:font script="Mong" typeface="Mongolian Baiti"/>
+        <a:font script="Viet" typeface="Times New Roman"/>
+        <a:font script="Uigh" typeface="Microsoft Uighur"/>
+        <a:font script="Geor" typeface="Sylfaen"/>
+      </a:majorFont>
+      <a:minorFont>
+        <a:latin typeface="Cambria"/>
+        <a:ea typeface=""/>
+        <a:cs typeface=""/>
+        <a:font script="Jpan" typeface="ＭＳ 明朝"/>
+        <a:font script="Hang" typeface="맑은 고딕"/>
+        <a:font script="Hans" typeface="宋体"/>
+        <a:font script="Hant" typeface="新細明體"/>
+        <a:font script="Arab" typeface="Arial"/>
+        <a:font script="Hebr" typeface="Arial"/>
+        <a:font script="Thai" typeface="Cordia New"/>
+        <a:font script="Ethi" typeface="Nyala"/>
+        <a:font script="Beng" typeface="Vrinda"/>
+        <a:font script="Gujr" typeface="Shruti"/>
+        <a:font script="Khmr" typeface="DaunPenh"/>
+        <a:font script="Knda" typeface="Tunga"/>
+        <a:font script="Guru" typeface="Raavi"/>
+        <a:font script="Cans" typeface="Euphemia"/>
+        <a:font script="Cher" typeface="Plantagenet Cherokee"/>
+        <a:font script="Yiii" typeface="Microsoft Yi Baiti"/>
+        <a:font script="Tibt" typeface="Microsoft Himalaya"/>
+        <a:font script="Thaa" typeface="MV Boli"/>
+        <a:font script="Deva" typeface="Mangal"/>
+        <a:font script="Telu" typeface="Gautami"/>
+        <a:font script="Taml" typeface="Latha"/>
+        <a:font script="Syrc" typeface="Estrangelo Edessa"/>
+        <a:font script="Orya" typeface="Kalinga"/>
+        <a:font script="Mlym" typeface="Kartika"/>
+        <a:font script="Laoo" typeface="DokChampa"/>
+        <a:font script="Sinh" typeface="Iskoola Pota"/>
+        <a:font script="Mong" typeface="Mongolian Baiti"/>
+        <a:font script="Viet" typeface="Arial"/>
+        <a:font script="Uigh" typeface="Microsoft Uighur"/>
+        <a:font script="Geor" typeface="Sylfaen"/>
+      </a:minorFont>
+    </a:fontScheme>
+    <a:fmtScheme name="Office">
+      <a:fillStyleLst>
+        <a:solidFill>
+          <a:schemeClr val="phClr"/>
+        </a:solidFill>
+        <a:gradFill rotWithShape="1">
+          <a:gsLst>
+            <a:gs pos="0">
+              <a:schemeClr val="phClr">
+                <a:tint val="50000"/>
+                <a:satMod val="300000"/>
+              </a:schemeClr>
+            </a:gs>
+            <a:gs pos="35000">
+              <a:schemeClr val="phClr">
+                <a:tint val="37000"/>
+                <a:satMod val="300000"/>
+              </a:schemeClr>
+            </a:gs>
+            <a:gs pos="100000">
+              <a:schemeClr val="phClr">
+                <a:tint val="15000"/>
+                <a:satMod val="350000"/>
+              </a:schemeClr>
+            </a:gs>
+          </a:gsLst>
+          <a:lin ang="16200000" scaled="1"/>
+        </a:gradFill>
+        <a:gradFill rotWithShape="1">
+          <a:gsLst>
+            <a:gs pos="0">
+              <a:schemeClr val="phClr">
+                <a:tint val="100000"/>
+                <a:shade val="100000"/>
+                <a:satMod val="130000"/>
+              </a:schemeClr>
+            </a:gs>
+            <a:gs pos="100000">
+              <a:schemeClr val="phClr">
+                <a:tint val="50000"/>
+                <a:shade val="100000"/>
+                <a:satMod val="350000"/>
+              </a:schemeClr>
+            </a:gs>
+          </a:gsLst>
+          <a:lin ang="16200000" scaled="0"/>
+        </a:gradFill>
+      </a:fillStyleLst>
+      <a:lnStyleLst>
+        <a:ln w="9525" cap="flat" cmpd="sng" algn="ctr">
+          <a:solidFill>
+            <a:schemeClr val="phClr">
+              <a:shade val="95000"/>
+              <a:satMod val="105000"/>
+            </a:schemeClr>
+          </a:solidFill>
+          <a:prstDash val="solid"/>
+        </a:ln>
+        <a:ln w="25400" cap="flat" cmpd="sng" algn="ctr">
+          <a:solidFill>
+            <a:schemeClr val="phClr"/>
+          </a:solidFill>
+          <a:prstDash val="solid"/>
+        </a:ln>
+        <a:ln w="38100" cap="flat" cmpd="sng" algn="ctr">
+          <a:solidFill>
+            <a:schemeClr val="phClr"/>
+          </a:solidFill>
+          <a:prstDash val="solid"/>
+        </a:ln>
+      </a:lnStyleLst>
+      <a:effectStyleLst>
+        <a:effectStyle>
+          <a:effectLst>
+            <a:outerShdw blurRad="40000" dist="20000" dir="5400000" rotWithShape="0">
+              <a:srgbClr val="000000">
+                <a:alpha val="38000"/>
+              </a:srgbClr>
+            </a:outerShdw>
+          </a:effectLst>
+        </a:effectStyle>
+        <a:effectStyle>
+          <a:effectLst>
+            <a:outerShdw blurRad="40000" dist="23000" dir="5400000" rotWithShape="0">
+              <a:srgbClr val="000000">
+                <a:alpha val="35000"/>
+              </a:srgbClr>
+            </a:outerShdw>
+          </a:effectLst>
+        </a:effectStyle>
+        <a:effectStyle>
+          <a:effectLst>
+            <a:outerShdw blurRad="40000" dist="23000" dir="5400000" rotWithShape="0">
+              <a:srgbClr val="000000">
+                <a:alpha val="35000"/>
+              </a:srgbClr>
+            </a:outerShdw>
+          </a:effectLst>
+          <a:scene3d>
+            <a:camera prst="orthographicFront">
+              <a:rot lat="0" lon="0" rev="0"/>
+            </a:camera>
+            <a:lightRig rig="threePt" dir="t">
+              <a:rot lat="0" lon="0" rev="1200000"/>
+            </a:lightRig>
+          </a:scene3d>
+          <a:sp3d>
+            <a:bevelT w="63500" h="25400"/>
+          </a:sp3d>
+        </a:effectStyle>
+      </a:effectStyleLst>
+      <a:bgFillStyleLst>
+        <a:solidFill>
+          <a:schemeClr val="phClr"/>
+        </a:solidFill>
+        <a:gradFill rotWithShape="1">
+          <a:gsLst>
+            <a:gs pos="0">
+              <a:schemeClr val="phClr">
+                <a:tint val="40000"/>
+                <a:satMod val="350000"/>
+              </a:schemeClr>
+            </a:gs>
+            <a:gs pos="40000">
+              <a:schemeClr val="phClr">
+                <a:tint val="45000"/>
+                <a:shade val="99000"/>
+                <a:satMod val="350000"/>
+              </a:schemeClr>
+            </a:gs>
+            <a:gs pos="100000">
+              <a:schemeClr val="phClr">
+                <a:shade val="20000"/>
+                <a:satMod val="255000"/>
+              </a:schemeClr>
+            </a:gs>
+          </a:gsLst>
+          <a:path path="circle">
+            <a:fillToRect l="50000" t="-80000" r="50000" b="180000"/>
+          </a:path>
+        </a:gradFill>
+        <a:gradFill rotWithShape="1">
+          <a:gsLst>
+            <a:gs pos="0">
+              <a:schemeClr val="phClr">
+                <a:tint val="80000"/>
+                <a:satMod val="300000"/>
+              </a:schemeClr>
+            </a:gs>
+            <a:gs pos="100000">
+              <a:schemeClr val="phClr">
+                <a:shade val="30000"/>
+                <a:satMod val="200000"/>
+              </a:schemeClr>
+            </a:gs>
+          </a:gsLst>
+          <a:path path="circle">
+            <a:fillToRect l="50000" t="50000" r="50000" b="50000"/>
+          </a:path>
+        </a:gradFill>
+      </a:bgFillStyleLst>
+    </a:fmtScheme>
+  </a:themeElements>
+  <a:objectDefaults>
+    <a:spDef>
+      <a:spPr/>
+      <a:bodyPr/>
+      <a:lstStyle/>
+      <a:style>
+        <a:lnRef idx="1">
+          <a:schemeClr val="accent1"/>
+        </a:lnRef>
+        <a:fillRef idx="3">
+          <a:schemeClr val="accent1"/>
+        </a:fillRef>
+        <a:effectRef idx="2">
+          <a:schemeClr val="accent1"/>
+        </a:effectRef>
+        <a:fontRef idx="minor">
+          <a:schemeClr val="lt1"/>
+        </a:fontRef>
+      </a:style>
+    </a:spDef>
+    <a:lnDef>
+      <a:spPr/>
+      <a:bodyPr/>
+      <a:lstStyle/>
+      <a:style>
+        <a:lnRef idx="2">
+          <a:schemeClr val="accent1"/>
+        </a:lnRef>
+        <a:fillRef idx="0">
+          <a:schemeClr val="accent1"/>
+        </a:fillRef>
+        <a:effectRef idx="1">
+          <a:schemeClr val="accent1"/>
+        </a:effectRef>
+        <a:fontRef idx="minor">
+          <a:schemeClr val="tx1"/>
+        </a:fontRef>
+      </a:style>
+    </a:lnDef>
+  </a:objectDefaults>
+  <a:extraClrSchemeLst/>
+</a:theme>
 </file>
</xml_diff>

<commit_message>
Nu er den vidst god boys
</commit_message>
<xml_diff>
--- a/First Interview.docx
+++ b/First Interview.docx
@@ -1,15 +1,12 @@
 
 <file path=word/document.xml><?xml version="1.0" encoding="utf-8"?>
-<w:document xmlns:o="urn:schemas-microsoft-com:office:office" xmlns:r="http://schemas.openxmlformats.org/officeDocument/2006/relationships" xmlns:v="urn:schemas-microsoft-com:vml" xmlns:w="http://schemas.openxmlformats.org/wordprocessingml/2006/main" xmlns:w10="urn:schemas-microsoft-com:office:word" xmlns:wp="http://schemas.openxmlformats.org/drawingml/2006/wordprocessingDrawing">
+<w:document xmlns:wpc="http://schemas.microsoft.com/office/word/2010/wordprocessingCanvas" xmlns:mo="http://schemas.microsoft.com/office/mac/office/2008/main" xmlns:mc="http://schemas.openxmlformats.org/markup-compatibility/2006" xmlns:mv="urn:schemas-microsoft-com:mac:vml" xmlns:o="urn:schemas-microsoft-com:office:office" xmlns:r="http://schemas.openxmlformats.org/officeDocument/2006/relationships" xmlns:m="http://schemas.openxmlformats.org/officeDocument/2006/math" xmlns:v="urn:schemas-microsoft-com:vml" xmlns:wp14="http://schemas.microsoft.com/office/word/2010/wordprocessingDrawing" xmlns:wp="http://schemas.openxmlformats.org/drawingml/2006/wordprocessingDrawing" xmlns:w10="urn:schemas-microsoft-com:office:word" xmlns:w="http://schemas.openxmlformats.org/wordprocessingml/2006/main" xmlns:w14="http://schemas.microsoft.com/office/word/2010/wordml" xmlns:wpg="http://schemas.microsoft.com/office/word/2010/wordprocessingGroup" xmlns:wpi="http://schemas.microsoft.com/office/word/2010/wordprocessingInk" xmlns:wne="http://schemas.microsoft.com/office/word/2006/wordml" xmlns:wps="http://schemas.microsoft.com/office/word/2010/wordprocessingShape" mc:Ignorable="w14 wp14">
   <w:body>
     <w:p>
       <w:pPr>
         <w:pStyle w:val="Titel"/>
-        <w:spacing w:before="240" w:after="120"/>
-        <w:rPr/>
       </w:pPr>
       <w:r>
-        <w:rPr/>
         <w:t>Emner</w:t>
       </w:r>
     </w:p>
@@ -20,10 +17,8 @@
           <w:ilvl w:val="0"/>
           <w:numId w:val="1"/>
         </w:numPr>
-        <w:rPr/>
       </w:pPr>
       <w:r>
-        <w:rPr/>
         <w:t>Internt system eller hjemmeside?</w:t>
       </w:r>
     </w:p>
@@ -34,7 +29,6 @@
           <w:ilvl w:val="0"/>
           <w:numId w:val="1"/>
         </w:numPr>
-        <w:rPr/>
       </w:pPr>
       <w:r>
         <w:rPr>
@@ -44,7 +38,6 @@
         <w:t>Hvis hjemmeside:</w:t>
       </w:r>
       <w:r>
-        <w:rPr/>
         <w:t xml:space="preserve"> Hvad har almindelige besøgere adgang til? Hvad har i adgang til?</w:t>
       </w:r>
     </w:p>
@@ -55,7 +48,6 @@
           <w:ilvl w:val="0"/>
           <w:numId w:val="1"/>
         </w:numPr>
-        <w:rPr/>
       </w:pPr>
       <w:r>
         <w:rPr>
@@ -65,7 +57,6 @@
         <w:t xml:space="preserve">Hvis internt: </w:t>
       </w:r>
       <w:r>
-        <w:rPr/>
         <w:t>Hvilket styresystem skal det køres på? Win/Mac/Linux? På hvor mange computere?</w:t>
       </w:r>
     </w:p>
@@ -76,11 +67,12 @@
           <w:ilvl w:val="0"/>
           <w:numId w:val="1"/>
         </w:numPr>
-        <w:rPr/>
       </w:pPr>
       <w:r>
-        <w:rPr/>
-        <w:t>Administrering. Har lånere/kunder nogen form for indsigt/adgang til systemet?</w:t>
+        <w:t xml:space="preserve">Administrering. Har lånere/kunder nogen </w:t>
+      </w:r>
+      <w:r>
+        <w:t>form for indsigt/adgang til systemet?</w:t>
       </w:r>
     </w:p>
     <w:p>
@@ -90,10 +82,8 @@
           <w:ilvl w:val="0"/>
           <w:numId w:val="1"/>
         </w:numPr>
-        <w:rPr/>
       </w:pPr>
       <w:r>
-        <w:rPr/>
         <w:t>Hvilke funktioner har i behov for? Bøger registreret i systemet? Udlånsregister? Rykkere (på mail?)?</w:t>
       </w:r>
     </w:p>
@@ -104,10 +94,8 @@
           <w:ilvl w:val="0"/>
           <w:numId w:val="1"/>
         </w:numPr>
-        <w:rPr/>
       </w:pPr>
       <w:r>
-        <w:rPr/>
         <w:t>Ønsker i fht. Design? Farver? Opsætning? Lign.</w:t>
       </w:r>
     </w:p>
@@ -118,30 +106,152 @@
           <w:ilvl w:val="0"/>
           <w:numId w:val="1"/>
         </w:numPr>
-        <w:spacing w:before="0" w:after="140"/>
-        <w:rPr/>
       </w:pPr>
       <w:r>
-        <w:rPr/>
-        <w:t xml:space="preserve">Hvilke brugeroplysninger </w:t>
+        <w:t>Hvilke brugeroplysninger skal lagres?</w:t>
       </w:r>
+      <w:bookmarkStart w:id="0" w:name="_GoBack"/>
+      <w:bookmarkEnd w:id="0"/>
     </w:p>
     <w:sectPr>
-      <w:type w:val="nextPage"/>
       <w:pgSz w:w="11906" w:h="16838"/>
-      <w:pgMar w:left="1134" w:right="1134" w:header="0" w:top="1134" w:footer="0" w:bottom="1134" w:gutter="0"/>
-      <w:pgNumType w:fmt="decimal"/>
-      <w:formProt w:val="false"/>
-      <w:textDirection w:val="lrTb"/>
-      <w:docGrid w:type="default" w:linePitch="240" w:charSpace="4294961151"/>
+      <w:pgMar w:top="1134" w:right="1134" w:bottom="1134" w:left="1134" w:header="0" w:footer="0" w:gutter="0"/>
+      <w:cols w:space="720"/>
+      <w:formProt w:val="0"/>
+      <w:docGrid w:linePitch="240" w:charSpace="-6145"/>
     </w:sectPr>
   </w:body>
 </w:document>
 </file>
 
 <file path=word/numbering.xml><?xml version="1.0" encoding="utf-8"?>
-<w:numbering xmlns:w="http://schemas.openxmlformats.org/wordprocessingml/2006/main" xmlns:o="urn:schemas-microsoft-com:office:office" xmlns:r="http://schemas.openxmlformats.org/officeDocument/2006/relationships" xmlns:v="urn:schemas-microsoft-com:vml">
+<w:numbering xmlns:wpc="http://schemas.microsoft.com/office/word/2010/wordprocessingCanvas" xmlns:mo="http://schemas.microsoft.com/office/mac/office/2008/main" xmlns:mc="http://schemas.openxmlformats.org/markup-compatibility/2006" xmlns:mv="urn:schemas-microsoft-com:mac:vml" xmlns:o="urn:schemas-microsoft-com:office:office" xmlns:r="http://schemas.openxmlformats.org/officeDocument/2006/relationships" xmlns:m="http://schemas.openxmlformats.org/officeDocument/2006/math" xmlns:v="urn:schemas-microsoft-com:vml" xmlns:wp14="http://schemas.microsoft.com/office/word/2010/wordprocessingDrawing" xmlns:wp="http://schemas.openxmlformats.org/drawingml/2006/wordprocessingDrawing" xmlns:w10="urn:schemas-microsoft-com:office:word" xmlns:w="http://schemas.openxmlformats.org/wordprocessingml/2006/main" xmlns:w14="http://schemas.microsoft.com/office/word/2010/wordml" xmlns:wpg="http://schemas.microsoft.com/office/word/2010/wordprocessingGroup" xmlns:wpi="http://schemas.microsoft.com/office/word/2010/wordprocessingInk" xmlns:wne="http://schemas.microsoft.com/office/word/2006/wordml" xmlns:wps="http://schemas.microsoft.com/office/word/2010/wordprocessingShape" mc:Ignorable="w14 wp14">
+  <w:abstractNum w:abstractNumId="0">
+    <w:nsid w:val="2A3A2395"/>
+    <w:multiLevelType w:val="multilevel"/>
+    <w:tmpl w:val="8CAC4F52"/>
+    <w:lvl w:ilvl="0">
+      <w:start w:val="1"/>
+      <w:numFmt w:val="none"/>
+      <w:suff w:val="nothing"/>
+      <w:lvlText w:val=""/>
+      <w:lvlJc w:val="left"/>
+      <w:pPr>
+        <w:tabs>
+          <w:tab w:val="num" w:pos="432"/>
+        </w:tabs>
+        <w:ind w:left="432" w:hanging="432"/>
+      </w:pPr>
+    </w:lvl>
+    <w:lvl w:ilvl="1">
+      <w:start w:val="1"/>
+      <w:numFmt w:val="none"/>
+      <w:suff w:val="nothing"/>
+      <w:lvlText w:val=""/>
+      <w:lvlJc w:val="left"/>
+      <w:pPr>
+        <w:tabs>
+          <w:tab w:val="num" w:pos="576"/>
+        </w:tabs>
+        <w:ind w:left="576" w:hanging="576"/>
+      </w:pPr>
+    </w:lvl>
+    <w:lvl w:ilvl="2">
+      <w:start w:val="1"/>
+      <w:numFmt w:val="none"/>
+      <w:suff w:val="nothing"/>
+      <w:lvlText w:val=""/>
+      <w:lvlJc w:val="left"/>
+      <w:pPr>
+        <w:tabs>
+          <w:tab w:val="num" w:pos="720"/>
+        </w:tabs>
+        <w:ind w:left="720" w:hanging="720"/>
+      </w:pPr>
+    </w:lvl>
+    <w:lvl w:ilvl="3">
+      <w:start w:val="1"/>
+      <w:numFmt w:val="none"/>
+      <w:suff w:val="nothing"/>
+      <w:lvlText w:val=""/>
+      <w:lvlJc w:val="left"/>
+      <w:pPr>
+        <w:tabs>
+          <w:tab w:val="num" w:pos="864"/>
+        </w:tabs>
+        <w:ind w:left="864" w:hanging="864"/>
+      </w:pPr>
+    </w:lvl>
+    <w:lvl w:ilvl="4">
+      <w:start w:val="1"/>
+      <w:numFmt w:val="none"/>
+      <w:suff w:val="nothing"/>
+      <w:lvlText w:val=""/>
+      <w:lvlJc w:val="left"/>
+      <w:pPr>
+        <w:tabs>
+          <w:tab w:val="num" w:pos="1008"/>
+        </w:tabs>
+        <w:ind w:left="1008" w:hanging="1008"/>
+      </w:pPr>
+    </w:lvl>
+    <w:lvl w:ilvl="5">
+      <w:start w:val="1"/>
+      <w:numFmt w:val="none"/>
+      <w:suff w:val="nothing"/>
+      <w:lvlText w:val=""/>
+      <w:lvlJc w:val="left"/>
+      <w:pPr>
+        <w:tabs>
+          <w:tab w:val="num" w:pos="1152"/>
+        </w:tabs>
+        <w:ind w:left="1152" w:hanging="1152"/>
+      </w:pPr>
+    </w:lvl>
+    <w:lvl w:ilvl="6">
+      <w:start w:val="1"/>
+      <w:numFmt w:val="none"/>
+      <w:suff w:val="nothing"/>
+      <w:lvlText w:val=""/>
+      <w:lvlJc w:val="left"/>
+      <w:pPr>
+        <w:tabs>
+          <w:tab w:val="num" w:pos="1296"/>
+        </w:tabs>
+        <w:ind w:left="1296" w:hanging="1296"/>
+      </w:pPr>
+    </w:lvl>
+    <w:lvl w:ilvl="7">
+      <w:start w:val="1"/>
+      <w:numFmt w:val="none"/>
+      <w:suff w:val="nothing"/>
+      <w:lvlText w:val=""/>
+      <w:lvlJc w:val="left"/>
+      <w:pPr>
+        <w:tabs>
+          <w:tab w:val="num" w:pos="1440"/>
+        </w:tabs>
+        <w:ind w:left="1440" w:hanging="1440"/>
+      </w:pPr>
+    </w:lvl>
+    <w:lvl w:ilvl="8">
+      <w:start w:val="1"/>
+      <w:numFmt w:val="none"/>
+      <w:suff w:val="nothing"/>
+      <w:lvlText w:val=""/>
+      <w:lvlJc w:val="left"/>
+      <w:pPr>
+        <w:tabs>
+          <w:tab w:val="num" w:pos="1584"/>
+        </w:tabs>
+        <w:ind w:left="1584" w:hanging="1584"/>
+      </w:pPr>
+    </w:lvl>
+  </w:abstractNum>
   <w:abstractNum w:abstractNumId="1">
+    <w:nsid w:val="40746D0E"/>
+    <w:multiLevelType w:val="multilevel"/>
+    <w:tmpl w:val="ED58F206"/>
     <w:lvl w:ilvl="0">
       <w:start w:val="1"/>
       <w:numFmt w:val="bullet"/>
@@ -276,307 +386,207 @@
       <w:rPr>
         <w:rFonts w:ascii="OpenSymbol" w:hAnsi="OpenSymbol" w:cs="OpenSymbol" w:hint="default"/>
       </w:rPr>
-    </w:lvl>
-  </w:abstractNum>
-  <w:abstractNum w:abstractNumId="2">
-    <w:lvl w:ilvl="0">
-      <w:start w:val="1"/>
-      <w:numFmt w:val="none"/>
-      <w:suff w:val="nothing"/>
-      <w:lvlText w:val=""/>
-      <w:lvlJc w:val="left"/>
-      <w:pPr>
-        <w:tabs>
-          <w:tab w:val="num" w:pos="432"/>
-        </w:tabs>
-        <w:ind w:left="432" w:hanging="432"/>
-      </w:pPr>
-    </w:lvl>
-    <w:lvl w:ilvl="1">
-      <w:start w:val="1"/>
-      <w:numFmt w:val="none"/>
-      <w:suff w:val="nothing"/>
-      <w:lvlText w:val=""/>
-      <w:lvlJc w:val="left"/>
-      <w:pPr>
-        <w:tabs>
-          <w:tab w:val="num" w:pos="576"/>
-        </w:tabs>
-        <w:ind w:left="576" w:hanging="576"/>
-      </w:pPr>
-    </w:lvl>
-    <w:lvl w:ilvl="2">
-      <w:start w:val="1"/>
-      <w:numFmt w:val="none"/>
-      <w:suff w:val="nothing"/>
-      <w:lvlText w:val=""/>
-      <w:lvlJc w:val="left"/>
-      <w:pPr>
-        <w:tabs>
-          <w:tab w:val="num" w:pos="720"/>
-        </w:tabs>
-        <w:ind w:left="720" w:hanging="720"/>
-      </w:pPr>
-    </w:lvl>
-    <w:lvl w:ilvl="3">
-      <w:start w:val="1"/>
-      <w:numFmt w:val="none"/>
-      <w:suff w:val="nothing"/>
-      <w:lvlText w:val=""/>
-      <w:lvlJc w:val="left"/>
-      <w:pPr>
-        <w:tabs>
-          <w:tab w:val="num" w:pos="864"/>
-        </w:tabs>
-        <w:ind w:left="864" w:hanging="864"/>
-      </w:pPr>
-    </w:lvl>
-    <w:lvl w:ilvl="4">
-      <w:start w:val="1"/>
-      <w:numFmt w:val="none"/>
-      <w:suff w:val="nothing"/>
-      <w:lvlText w:val=""/>
-      <w:lvlJc w:val="left"/>
-      <w:pPr>
-        <w:tabs>
-          <w:tab w:val="num" w:pos="1008"/>
-        </w:tabs>
-        <w:ind w:left="1008" w:hanging="1008"/>
-      </w:pPr>
-    </w:lvl>
-    <w:lvl w:ilvl="5">
-      <w:start w:val="1"/>
-      <w:numFmt w:val="none"/>
-      <w:suff w:val="nothing"/>
-      <w:lvlText w:val=""/>
-      <w:lvlJc w:val="left"/>
-      <w:pPr>
-        <w:tabs>
-          <w:tab w:val="num" w:pos="1152"/>
-        </w:tabs>
-        <w:ind w:left="1152" w:hanging="1152"/>
-      </w:pPr>
-    </w:lvl>
-    <w:lvl w:ilvl="6">
-      <w:start w:val="1"/>
-      <w:numFmt w:val="none"/>
-      <w:suff w:val="nothing"/>
-      <w:lvlText w:val=""/>
-      <w:lvlJc w:val="left"/>
-      <w:pPr>
-        <w:tabs>
-          <w:tab w:val="num" w:pos="1296"/>
-        </w:tabs>
-        <w:ind w:left="1296" w:hanging="1296"/>
-      </w:pPr>
-    </w:lvl>
-    <w:lvl w:ilvl="7">
-      <w:start w:val="1"/>
-      <w:numFmt w:val="none"/>
-      <w:suff w:val="nothing"/>
-      <w:lvlText w:val=""/>
-      <w:lvlJc w:val="left"/>
-      <w:pPr>
-        <w:tabs>
-          <w:tab w:val="num" w:pos="1440"/>
-        </w:tabs>
-        <w:ind w:left="1440" w:hanging="1440"/>
-      </w:pPr>
-    </w:lvl>
-    <w:lvl w:ilvl="8">
-      <w:start w:val="1"/>
-      <w:numFmt w:val="none"/>
-      <w:suff w:val="nothing"/>
-      <w:lvlText w:val=""/>
-      <w:lvlJc w:val="left"/>
-      <w:pPr>
-        <w:tabs>
-          <w:tab w:val="num" w:pos="1584"/>
-        </w:tabs>
-        <w:ind w:left="1584" w:hanging="1584"/>
-      </w:pPr>
     </w:lvl>
   </w:abstractNum>
   <w:num w:numId="1">
     <w:abstractNumId w:val="1"/>
   </w:num>
   <w:num w:numId="2">
-    <w:abstractNumId w:val="2"/>
+    <w:abstractNumId w:val="0"/>
   </w:num>
 </w:numbering>
 </file>
 
 <file path=word/styles.xml><?xml version="1.0" encoding="utf-8"?>
-<w:styles xmlns:w="http://schemas.openxmlformats.org/wordprocessingml/2006/main">
+<w:styles xmlns:mc="http://schemas.openxmlformats.org/markup-compatibility/2006" xmlns:r="http://schemas.openxmlformats.org/officeDocument/2006/relationships" xmlns:w="http://schemas.openxmlformats.org/wordprocessingml/2006/main" xmlns:w14="http://schemas.microsoft.com/office/word/2010/wordml" mc:Ignorable="w14">
   <w:docDefaults>
     <w:rPrDefault>
       <w:rPr>
-        <w:rFonts w:ascii="Liberation Serif" w:hAnsi="Liberation Serif" w:eastAsia="Droid Sans Fallback" w:cs="FreeSans"/>
+        <w:rFonts w:ascii="Liberation Serif" w:eastAsia="Droid Sans Fallback" w:hAnsi="Liberation Serif" w:cs="FreeSans"/>
         <w:sz w:val="24"/>
         <w:szCs w:val="24"/>
         <w:lang w:val="da-DK" w:eastAsia="zh-CN" w:bidi="hi-IN"/>
       </w:rPr>
     </w:rPrDefault>
-    <w:pPrDefault>
-      <w:pPr/>
-    </w:pPrDefault>
+    <w:pPrDefault/>
   </w:docDefaults>
-  <w:latentStyles w:count="276" w:defQFormat="0" w:defUnhideWhenUsed="1" w:defSemiHidden="1" w:defUIPriority="99" w:defLockedState="0">
-    <w:lsdException w:qFormat="1" w:unhideWhenUsed="0" w:semiHidden="0" w:uiPriority="0" w:name="Normal"/>
-    <w:lsdException w:qFormat="1" w:unhideWhenUsed="0" w:semiHidden="0" w:uiPriority="9" w:name="heading 1"/>
-    <w:lsdException w:qFormat="1" w:uiPriority="9" w:name="heading 2"/>
-    <w:lsdException w:qFormat="1" w:uiPriority="9" w:name="heading 3"/>
-    <w:lsdException w:qFormat="1" w:uiPriority="9" w:name="heading 4"/>
-    <w:lsdException w:qFormat="1" w:uiPriority="9" w:name="heading 5"/>
-    <w:lsdException w:qFormat="1" w:uiPriority="9" w:name="heading 6"/>
-    <w:lsdException w:qFormat="1" w:uiPriority="9" w:name="heading 7"/>
-    <w:lsdException w:qFormat="1" w:uiPriority="9" w:name="heading 8"/>
-    <w:lsdException w:qFormat="1" w:uiPriority="9" w:name="heading 9"/>
-    <w:lsdException w:uiPriority="39" w:name="toc 1"/>
-    <w:lsdException w:uiPriority="39" w:name="toc 2"/>
-    <w:lsdException w:uiPriority="39" w:name="toc 3"/>
-    <w:lsdException w:uiPriority="39" w:name="toc 4"/>
-    <w:lsdException w:uiPriority="39" w:name="toc 5"/>
-    <w:lsdException w:uiPriority="39" w:name="toc 6"/>
-    <w:lsdException w:uiPriority="39" w:name="toc 7"/>
-    <w:lsdException w:uiPriority="39" w:name="toc 8"/>
-    <w:lsdException w:uiPriority="39" w:name="toc 9"/>
-    <w:lsdException w:qFormat="1" w:uiPriority="35" w:name="caption"/>
-    <w:lsdException w:qFormat="1" w:unhideWhenUsed="0" w:semiHidden="0" w:uiPriority="10" w:name="Title"/>
-    <w:lsdException w:uiPriority="1" w:name="Default Paragraph Font"/>
-    <w:lsdException w:qFormat="1" w:unhideWhenUsed="0" w:semiHidden="0" w:uiPriority="11" w:name="Subtitle"/>
-    <w:lsdException w:qFormat="1" w:unhideWhenUsed="0" w:semiHidden="0" w:uiPriority="22" w:name="Strong"/>
-    <w:lsdException w:qFormat="1" w:unhideWhenUsed="0" w:semiHidden="0" w:uiPriority="20" w:name="Emphasis"/>
-    <w:lsdException w:unhideWhenUsed="0" w:semiHidden="0" w:uiPriority="59" w:name="Table Grid"/>
-    <w:lsdException w:unhideWhenUsed="0" w:name="Placeholder Text"/>
-    <w:lsdException w:qFormat="1" w:unhideWhenUsed="0" w:semiHidden="0" w:uiPriority="1" w:name="No Spacing"/>
-    <w:lsdException w:unhideWhenUsed="0" w:semiHidden="0" w:uiPriority="60" w:name="Light Shading"/>
-    <w:lsdException w:unhideWhenUsed="0" w:semiHidden="0" w:uiPriority="61" w:name="Light List"/>
-    <w:lsdException w:unhideWhenUsed="0" w:semiHidden="0" w:uiPriority="62" w:name="Light Grid"/>
-    <w:lsdException w:unhideWhenUsed="0" w:semiHidden="0" w:uiPriority="63" w:name="Medium Shading 1"/>
-    <w:lsdException w:unhideWhenUsed="0" w:semiHidden="0" w:uiPriority="64" w:name="Medium Shading 2"/>
-    <w:lsdException w:unhideWhenUsed="0" w:semiHidden="0" w:uiPriority="65" w:name="Medium List 1"/>
-    <w:lsdException w:unhideWhenUsed="0" w:semiHidden="0" w:uiPriority="66" w:name="Medium List 2"/>
-    <w:lsdException w:unhideWhenUsed="0" w:semiHidden="0" w:uiPriority="67" w:name="Medium Grid 1"/>
-    <w:lsdException w:unhideWhenUsed="0" w:semiHidden="0" w:uiPriority="68" w:name="Medium Grid 2"/>
-    <w:lsdException w:unhideWhenUsed="0" w:semiHidden="0" w:uiPriority="69" w:name="Medium Grid 3"/>
-    <w:lsdException w:unhideWhenUsed="0" w:semiHidden="0" w:uiPriority="70" w:name="Dark List"/>
-    <w:lsdException w:unhideWhenUsed="0" w:semiHidden="0" w:uiPriority="71" w:name="Colorful Shading"/>
-    <w:lsdException w:unhideWhenUsed="0" w:semiHidden="0" w:uiPriority="72" w:name="Colorful List"/>
-    <w:lsdException w:unhideWhenUsed="0" w:semiHidden="0" w:uiPriority="73" w:name="Colorful Grid"/>
-    <w:lsdException w:unhideWhenUsed="0" w:semiHidden="0" w:uiPriority="60" w:name="Light Shading Accent 1"/>
-    <w:lsdException w:unhideWhenUsed="0" w:semiHidden="0" w:uiPriority="61" w:name="Light List Accent 1"/>
-    <w:lsdException w:unhideWhenUsed="0" w:semiHidden="0" w:uiPriority="62" w:name="Light Grid Accent 1"/>
-    <w:lsdException w:unhideWhenUsed="0" w:semiHidden="0" w:uiPriority="63" w:name="Medium Shading 1 Accent 1"/>
-    <w:lsdException w:unhideWhenUsed="0" w:semiHidden="0" w:uiPriority="64" w:name="Medium Shading 2 Accent 1"/>
-    <w:lsdException w:unhideWhenUsed="0" w:semiHidden="0" w:uiPriority="65" w:name="Medium List 1 Accent 1"/>
-    <w:lsdException w:unhideWhenUsed="0" w:name="Revision"/>
-    <w:lsdException w:qFormat="1" w:unhideWhenUsed="0" w:semiHidden="0" w:uiPriority="34" w:name="List Paragraph"/>
-    <w:lsdException w:qFormat="1" w:unhideWhenUsed="0" w:semiHidden="0" w:uiPriority="29" w:name="Quote"/>
-    <w:lsdException w:qFormat="1" w:unhideWhenUsed="0" w:semiHidden="0" w:uiPriority="30" w:name="Intense Quote"/>
-    <w:lsdException w:unhideWhenUsed="0" w:semiHidden="0" w:uiPriority="66" w:name="Medium List 2 Accent 1"/>
-    <w:lsdException w:unhideWhenUsed="0" w:semiHidden="0" w:uiPriority="67" w:name="Medium Grid 1 Accent 1"/>
-    <w:lsdException w:unhideWhenUsed="0" w:semiHidden="0" w:uiPriority="68" w:name="Medium Grid 2 Accent 1"/>
-    <w:lsdException w:unhideWhenUsed="0" w:semiHidden="0" w:uiPriority="69" w:name="Medium Grid 3 Accent 1"/>
-    <w:lsdException w:unhideWhenUsed="0" w:semiHidden="0" w:uiPriority="70" w:name="Dark List Accent 1"/>
-    <w:lsdException w:unhideWhenUsed="0" w:semiHidden="0" w:uiPriority="71" w:name="Colorful Shading Accent 1"/>
-    <w:lsdException w:unhideWhenUsed="0" w:semiHidden="0" w:uiPriority="72" w:name="Colorful List Accent 1"/>
-    <w:lsdException w:unhideWhenUsed="0" w:semiHidden="0" w:uiPriority="73" w:name="Colorful Grid Accent 1"/>
-    <w:lsdException w:unhideWhenUsed="0" w:semiHidden="0" w:uiPriority="60" w:name="Light Shading Accent 2"/>
-    <w:lsdException w:unhideWhenUsed="0" w:semiHidden="0" w:uiPriority="61" w:name="Light List Accent 2"/>
-    <w:lsdException w:unhideWhenUsed="0" w:semiHidden="0" w:uiPriority="62" w:name="Light Grid Accent 2"/>
-    <w:lsdException w:unhideWhenUsed="0" w:semiHidden="0" w:uiPriority="63" w:name="Medium Shading 1 Accent 2"/>
-    <w:lsdException w:unhideWhenUsed="0" w:semiHidden="0" w:uiPriority="64" w:name="Medium Shading 2 Accent 2"/>
-    <w:lsdException w:unhideWhenUsed="0" w:semiHidden="0" w:uiPriority="65" w:name="Medium List 1 Accent 2"/>
-    <w:lsdException w:unhideWhenUsed="0" w:semiHidden="0" w:uiPriority="66" w:name="Medium List 2 Accent 2"/>
-    <w:lsdException w:unhideWhenUsed="0" w:semiHidden="0" w:uiPriority="67" w:name="Medium Grid 1 Accent 2"/>
-    <w:lsdException w:unhideWhenUsed="0" w:semiHidden="0" w:uiPriority="68" w:name="Medium Grid 2 Accent 2"/>
-    <w:lsdException w:unhideWhenUsed="0" w:semiHidden="0" w:uiPriority="69" w:name="Medium Grid 3 Accent 2"/>
-    <w:lsdException w:unhideWhenUsed="0" w:semiHidden="0" w:uiPriority="70" w:name="Dark List Accent 2"/>
-    <w:lsdException w:unhideWhenUsed="0" w:semiHidden="0" w:uiPriority="71" w:name="Colorful Shading Accent 2"/>
-    <w:lsdException w:unhideWhenUsed="0" w:semiHidden="0" w:uiPriority="72" w:name="Colorful List Accent 2"/>
-    <w:lsdException w:unhideWhenUsed="0" w:semiHidden="0" w:uiPriority="73" w:name="Colorful Grid Accent 2"/>
-    <w:lsdException w:unhideWhenUsed="0" w:semiHidden="0" w:uiPriority="60" w:name="Light Shading Accent 3"/>
-    <w:lsdException w:unhideWhenUsed="0" w:semiHidden="0" w:uiPriority="61" w:name="Light List Accent 3"/>
-    <w:lsdException w:unhideWhenUsed="0" w:semiHidden="0" w:uiPriority="62" w:name="Light Grid Accent 3"/>
-    <w:lsdException w:unhideWhenUsed="0" w:semiHidden="0" w:uiPriority="63" w:name="Medium Shading 1 Accent 3"/>
-    <w:lsdException w:unhideWhenUsed="0" w:semiHidden="0" w:uiPriority="64" w:name="Medium Shading 2 Accent 3"/>
-    <w:lsdException w:unhideWhenUsed="0" w:semiHidden="0" w:uiPriority="65" w:name="Medium List 1 Accent 3"/>
-    <w:lsdException w:unhideWhenUsed="0" w:semiHidden="0" w:uiPriority="66" w:name="Medium List 2 Accent 3"/>
-    <w:lsdException w:unhideWhenUsed="0" w:semiHidden="0" w:uiPriority="67" w:name="Medium Grid 1 Accent 3"/>
-    <w:lsdException w:unhideWhenUsed="0" w:semiHidden="0" w:uiPriority="68" w:name="Medium Grid 2 Accent 3"/>
-    <w:lsdException w:unhideWhenUsed="0" w:semiHidden="0" w:uiPriority="69" w:name="Medium Grid 3 Accent 3"/>
-    <w:lsdException w:unhideWhenUsed="0" w:semiHidden="0" w:uiPriority="70" w:name="Dark List Accent 3"/>
-    <w:lsdException w:unhideWhenUsed="0" w:semiHidden="0" w:uiPriority="71" w:name="Colorful Shading Accent 3"/>
-    <w:lsdException w:unhideWhenUsed="0" w:semiHidden="0" w:uiPriority="72" w:name="Colorful List Accent 3"/>
-    <w:lsdException w:unhideWhenUsed="0" w:semiHidden="0" w:uiPriority="73" w:name="Colorful Grid Accent 3"/>
-    <w:lsdException w:unhideWhenUsed="0" w:semiHidden="0" w:uiPriority="60" w:name="Light Shading Accent 4"/>
-    <w:lsdException w:unhideWhenUsed="0" w:semiHidden="0" w:uiPriority="61" w:name="Light List Accent 4"/>
-    <w:lsdException w:unhideWhenUsed="0" w:semiHidden="0" w:uiPriority="62" w:name="Light Grid Accent 4"/>
-    <w:lsdException w:unhideWhenUsed="0" w:semiHidden="0" w:uiPriority="63" w:name="Medium Shading 1 Accent 4"/>
-    <w:lsdException w:unhideWhenUsed="0" w:semiHidden="0" w:uiPriority="64" w:name="Medium Shading 2 Accent 4"/>
-    <w:lsdException w:unhideWhenUsed="0" w:semiHidden="0" w:uiPriority="65" w:name="Medium List 1 Accent 4"/>
-    <w:lsdException w:unhideWhenUsed="0" w:semiHidden="0" w:uiPriority="66" w:name="Medium List 2 Accent 4"/>
-    <w:lsdException w:unhideWhenUsed="0" w:semiHidden="0" w:uiPriority="67" w:name="Medium Grid 1 Accent 4"/>
-    <w:lsdException w:unhideWhenUsed="0" w:semiHidden="0" w:uiPriority="68" w:name="Medium Grid 2 Accent 4"/>
-    <w:lsdException w:unhideWhenUsed="0" w:semiHidden="0" w:uiPriority="69" w:name="Medium Grid 3 Accent 4"/>
-    <w:lsdException w:unhideWhenUsed="0" w:semiHidden="0" w:uiPriority="70" w:name="Dark List Accent 4"/>
-    <w:lsdException w:unhideWhenUsed="0" w:semiHidden="0" w:uiPriority="71" w:name="Colorful Shading Accent 4"/>
-    <w:lsdException w:unhideWhenUsed="0" w:semiHidden="0" w:uiPriority="72" w:name="Colorful List Accent 4"/>
-    <w:lsdException w:unhideWhenUsed="0" w:semiHidden="0" w:uiPriority="73" w:name="Colorful Grid Accent 4"/>
-    <w:lsdException w:unhideWhenUsed="0" w:semiHidden="0" w:uiPriority="60" w:name="Light Shading Accent 5"/>
-    <w:lsdException w:unhideWhenUsed="0" w:semiHidden="0" w:uiPriority="61" w:name="Light List Accent 5"/>
-    <w:lsdException w:unhideWhenUsed="0" w:semiHidden="0" w:uiPriority="62" w:name="Light Grid Accent 5"/>
-    <w:lsdException w:unhideWhenUsed="0" w:semiHidden="0" w:uiPriority="63" w:name="Medium Shading 1 Accent 5"/>
-    <w:lsdException w:unhideWhenUsed="0" w:semiHidden="0" w:uiPriority="64" w:name="Medium Shading 2 Accent 5"/>
-    <w:lsdException w:unhideWhenUsed="0" w:semiHidden="0" w:uiPriority="65" w:name="Medium List 1 Accent 5"/>
-    <w:lsdException w:unhideWhenUsed="0" w:semiHidden="0" w:uiPriority="66" w:name="Medium List 2 Accent 5"/>
-    <w:lsdException w:unhideWhenUsed="0" w:semiHidden="0" w:uiPriority="67" w:name="Medium Grid 1 Accent 5"/>
-    <w:lsdException w:unhideWhenUsed="0" w:semiHidden="0" w:uiPriority="68" w:name="Medium Grid 2 Accent 5"/>
-    <w:lsdException w:unhideWhenUsed="0" w:semiHidden="0" w:uiPriority="69" w:name="Medium Grid 3 Accent 5"/>
-    <w:lsdException w:unhideWhenUsed="0" w:semiHidden="0" w:uiPriority="70" w:name="Dark List Accent 5"/>
-    <w:lsdException w:unhideWhenUsed="0" w:semiHidden="0" w:uiPriority="71" w:name="Colorful Shading Accent 5"/>
-    <w:lsdException w:unhideWhenUsed="0" w:semiHidden="0" w:uiPriority="72" w:name="Colorful List Accent 5"/>
-    <w:lsdException w:unhideWhenUsed="0" w:semiHidden="0" w:uiPriority="73" w:name="Colorful Grid Accent 5"/>
-    <w:lsdException w:unhideWhenUsed="0" w:semiHidden="0" w:uiPriority="60" w:name="Light Shading Accent 6"/>
-    <w:lsdException w:unhideWhenUsed="0" w:semiHidden="0" w:uiPriority="61" w:name="Light List Accent 6"/>
-    <w:lsdException w:unhideWhenUsed="0" w:semiHidden="0" w:uiPriority="62" w:name="Light Grid Accent 6"/>
-    <w:lsdException w:unhideWhenUsed="0" w:semiHidden="0" w:uiPriority="63" w:name="Medium Shading 1 Accent 6"/>
-    <w:lsdException w:unhideWhenUsed="0" w:semiHidden="0" w:uiPriority="64" w:name="Medium Shading 2 Accent 6"/>
-    <w:lsdException w:unhideWhenUsed="0" w:semiHidden="0" w:uiPriority="65" w:name="Medium List 1 Accent 6"/>
-    <w:lsdException w:unhideWhenUsed="0" w:semiHidden="0" w:uiPriority="66" w:name="Medium List 2 Accent 6"/>
-    <w:lsdException w:unhideWhenUsed="0" w:semiHidden="0" w:uiPriority="67" w:name="Medium Grid 1 Accent 6"/>
-    <w:lsdException w:unhideWhenUsed="0" w:semiHidden="0" w:uiPriority="68" w:name="Medium Grid 2 Accent 6"/>
-    <w:lsdException w:unhideWhenUsed="0" w:semiHidden="0" w:uiPriority="69" w:name="Medium Grid 3 Accent 6"/>
-    <w:lsdException w:unhideWhenUsed="0" w:semiHidden="0" w:uiPriority="70" w:name="Dark List Accent 6"/>
-    <w:lsdException w:unhideWhenUsed="0" w:semiHidden="0" w:uiPriority="71" w:name="Colorful Shading Accent 6"/>
-    <w:lsdException w:unhideWhenUsed="0" w:semiHidden="0" w:uiPriority="72" w:name="Colorful List Accent 6"/>
-    <w:lsdException w:unhideWhenUsed="0" w:semiHidden="0" w:uiPriority="73" w:name="Colorful Grid Accent 6"/>
-    <w:lsdException w:qFormat="1" w:unhideWhenUsed="0" w:semiHidden="0" w:uiPriority="19" w:name="Subtle Emphasis"/>
-    <w:lsdException w:qFormat="1" w:unhideWhenUsed="0" w:semiHidden="0" w:uiPriority="21" w:name="Intense Emphasis"/>
-    <w:lsdException w:qFormat="1" w:unhideWhenUsed="0" w:semiHidden="0" w:uiPriority="31" w:name="Subtle Reference"/>
-    <w:lsdException w:qFormat="1" w:unhideWhenUsed="0" w:semiHidden="0" w:uiPriority="32" w:name="Intense Reference"/>
-    <w:lsdException w:qFormat="1" w:unhideWhenUsed="0" w:semiHidden="0" w:uiPriority="33" w:name="Book Title"/>
-    <w:lsdException w:uiPriority="37" w:name="Bibliography"/>
-    <w:lsdException w:qFormat="1" w:uiPriority="39" w:name="TOC Heading"/>
+  <w:latentStyles w:defLockedState="0" w:defUIPriority="99" w:defSemiHidden="1" w:defUnhideWhenUsed="1" w:defQFormat="0" w:count="276">
+    <w:lsdException w:name="Normal" w:semiHidden="0" w:uiPriority="0" w:unhideWhenUsed="0" w:qFormat="1"/>
+    <w:lsdException w:name="heading 1" w:semiHidden="0" w:uiPriority="9" w:unhideWhenUsed="0" w:qFormat="1"/>
+    <w:lsdException w:name="heading 2" w:uiPriority="9" w:qFormat="1"/>
+    <w:lsdException w:name="heading 3" w:uiPriority="9" w:qFormat="1"/>
+    <w:lsdException w:name="heading 4" w:uiPriority="9" w:qFormat="1"/>
+    <w:lsdException w:name="heading 5" w:uiPriority="9" w:qFormat="1"/>
+    <w:lsdException w:name="heading 6" w:uiPriority="9" w:qFormat="1"/>
+    <w:lsdException w:name="heading 7" w:uiPriority="9" w:qFormat="1"/>
+    <w:lsdException w:name="heading 8" w:uiPriority="9" w:qFormat="1"/>
+    <w:lsdException w:name="heading 9" w:uiPriority="9" w:qFormat="1"/>
+    <w:lsdException w:name="toc 1" w:uiPriority="39"/>
+    <w:lsdException w:name="toc 2" w:uiPriority="39"/>
+    <w:lsdException w:name="toc 3" w:uiPriority="39"/>
+    <w:lsdException w:name="toc 4" w:uiPriority="39"/>
+    <w:lsdException w:name="toc 5" w:uiPriority="39"/>
+    <w:lsdException w:name="toc 6" w:uiPriority="39"/>
+    <w:lsdException w:name="toc 7" w:uiPriority="39"/>
+    <w:lsdException w:name="toc 8" w:uiPriority="39"/>
+    <w:lsdException w:name="toc 9" w:uiPriority="39"/>
+    <w:lsdException w:name="caption" w:uiPriority="35" w:qFormat="1"/>
+    <w:lsdException w:name="Title" w:semiHidden="0" w:uiPriority="10" w:unhideWhenUsed="0" w:qFormat="1"/>
+    <w:lsdException w:name="Default Paragraph Font" w:uiPriority="1"/>
+    <w:lsdException w:name="Subtitle" w:semiHidden="0" w:uiPriority="11" w:unhideWhenUsed="0" w:qFormat="1"/>
+    <w:lsdException w:name="Strong" w:semiHidden="0" w:uiPriority="22" w:unhideWhenUsed="0" w:qFormat="1"/>
+    <w:lsdException w:name="Emphasis" w:semiHidden="0" w:uiPriority="20" w:unhideWhenUsed="0" w:qFormat="1"/>
+    <w:lsdException w:name="Table Grid" w:semiHidden="0" w:uiPriority="59" w:unhideWhenUsed="0"/>
+    <w:lsdException w:name="Placeholder Text" w:unhideWhenUsed="0"/>
+    <w:lsdException w:name="No Spacing" w:semiHidden="0" w:uiPriority="1" w:unhideWhenUsed="0" w:qFormat="1"/>
+    <w:lsdException w:name="Light Shading" w:semiHidden="0" w:uiPriority="60" w:unhideWhenUsed="0"/>
+    <w:lsdException w:name="Light List" w:semiHidden="0" w:uiPriority="61" w:unhideWhenUsed="0"/>
+    <w:lsdException w:name="Light Grid" w:semiHidden="0" w:uiPriority="62" w:unhideWhenUsed="0"/>
+    <w:lsdException w:name="Medium Shading 1" w:semiHidden="0" w:uiPriority="63" w:unhideWhenUsed="0"/>
+    <w:lsdException w:name="Medium Shading 2" w:semiHidden="0" w:uiPriority="64" w:unhideWhenUsed="0"/>
+    <w:lsdException w:name="Medium List 1" w:semiHidden="0" w:uiPriority="65" w:unhideWhenUsed="0"/>
+    <w:lsdException w:name="Medium List 2" w:semiHidden="0" w:uiPriority="66" w:unhideWhenUsed="0"/>
+    <w:lsdException w:name="Medium Grid 1" w:semiHidden="0" w:uiPriority="67" w:unhideWhenUsed="0"/>
+    <w:lsdException w:name="Medium Grid 2" w:semiHidden="0" w:uiPriority="68" w:unhideWhenUsed="0"/>
+    <w:lsdException w:name="Medium Grid 3" w:semiHidden="0" w:uiPriority="69" w:unhideWhenUsed="0"/>
+    <w:lsdException w:name="Dark List" w:semiHidden="0" w:uiPriority="70" w:unhideWhenUsed="0"/>
+    <w:lsdException w:name="Colorful Shading" w:semiHidden="0" w:uiPriority="71" w:unhideWhenUsed="0"/>
+    <w:lsdException w:name="Colorful List" w:semiHidden="0" w:uiPriority="72" w:unhideWhenUsed="0"/>
+    <w:lsdException w:name="Colorful Grid" w:semiHidden="0" w:uiPriority="73" w:unhideWhenUsed="0"/>
+    <w:lsdException w:name="Light Shading Accent 1" w:semiHidden="0" w:uiPriority="60" w:unhideWhenUsed="0"/>
+    <w:lsdException w:name="Light List Accent 1" w:semiHidden="0" w:uiPriority="61" w:unhideWhenUsed="0"/>
+    <w:lsdException w:name="Light Grid Accent 1" w:semiHidden="0" w:uiPriority="62" w:unhideWhenUsed="0"/>
+    <w:lsdException w:name="Medium Shading 1 Accent 1" w:semiHidden="0" w:uiPriority="63" w:unhideWhenUsed="0"/>
+    <w:lsdException w:name="Medium Shading 2 Accent 1" w:semiHidden="0" w:uiPriority="64" w:unhideWhenUsed="0"/>
+    <w:lsdException w:name="Medium List 1 Accent 1" w:semiHidden="0" w:uiPriority="65" w:unhideWhenUsed="0"/>
+    <w:lsdException w:name="Revision" w:unhideWhenUsed="0"/>
+    <w:lsdException w:name="List Paragraph" w:semiHidden="0" w:uiPriority="34" w:unhideWhenUsed="0" w:qFormat="1"/>
+    <w:lsdException w:name="Quote" w:semiHidden="0" w:uiPriority="29" w:unhideWhenUsed="0" w:qFormat="1"/>
+    <w:lsdException w:name="Intense Quote" w:semiHidden="0" w:uiPriority="30" w:unhideWhenUsed="0" w:qFormat="1"/>
+    <w:lsdException w:name="Medium List 2 Accent 1" w:semiHidden="0" w:uiPriority="66" w:unhideWhenUsed="0"/>
+    <w:lsdException w:name="Medium Grid 1 Accent 1" w:semiHidden="0" w:uiPriority="67" w:unhideWhenUsed="0"/>
+    <w:lsdException w:name="Medium Grid 2 Accent 1" w:semiHidden="0" w:uiPriority="68" w:unhideWhenUsed="0"/>
+    <w:lsdException w:name="Medium Grid 3 Accent 1" w:semiHidden="0" w:uiPriority="69" w:unhideWhenUsed="0"/>
+    <w:lsdException w:name="Dark List Accent 1" w:semiHidden="0" w:uiPriority="70" w:unhideWhenUsed="0"/>
+    <w:lsdException w:name="Colorful Shading Accent 1" w:semiHidden="0" w:uiPriority="71" w:unhideWhenUsed="0"/>
+    <w:lsdException w:name="Colorful List Accent 1" w:semiHidden="0" w:uiPriority="72" w:unhideWhenUsed="0"/>
+    <w:lsdException w:name="Colorful Grid Accent 1" w:semiHidden="0" w:uiPriority="73" w:unhideWhenUsed="0"/>
+    <w:lsdException w:name="Light Shading Accent 2" w:semiHidden="0" w:uiPriority="60" w:unhideWhenUsed="0"/>
+    <w:lsdException w:name="Light List Accent 2" w:semiHidden="0" w:uiPriority="61" w:unhideWhenUsed="0"/>
+    <w:lsdException w:name="Light Grid Accent 2" w:semiHidden="0" w:uiPriority="62" w:unhideWhenUsed="0"/>
+    <w:lsdException w:name="Medium Shading 1 Accent 2" w:semiHidden="0" w:uiPriority="63" w:unhideWhenUsed="0"/>
+    <w:lsdException w:name="Medium Shading 2 Accent 2" w:semiHidden="0" w:uiPriority="64" w:unhideWhenUsed="0"/>
+    <w:lsdException w:name="Medium List 1 Accent 2" w:semiHidden="0" w:uiPriority="65" w:unhideWhenUsed="0"/>
+    <w:lsdException w:name="Medium List 2 Accent 2" w:semiHidden="0" w:uiPriority="66" w:unhideWhenUsed="0"/>
+    <w:lsdException w:name="Medium Grid 1 Accent 2" w:semiHidden="0" w:uiPriority="67" w:unhideWhenUsed="0"/>
+    <w:lsdException w:name="Medium Grid 2 Accent 2" w:semiHidden="0" w:uiPriority="68" w:unhideWhenUsed="0"/>
+    <w:lsdException w:name="Medium Grid 3 Accent 2" w:semiHidden="0" w:uiPriority="69" w:unhideWhenUsed="0"/>
+    <w:lsdException w:name="Dark List Accent 2" w:semiHidden="0" w:uiPriority="70" w:unhideWhenUsed="0"/>
+    <w:lsdException w:name="Colorful Shading Accent 2" w:semiHidden="0" w:uiPriority="71" w:unhideWhenUsed="0"/>
+    <w:lsdException w:name="Colorful List Accent 2" w:semiHidden="0" w:uiPriority="72" w:unhideWhenUsed="0"/>
+    <w:lsdException w:name="Colorful Grid Accent 2" w:semiHidden="0" w:uiPriority="73" w:unhideWhenUsed="0"/>
+    <w:lsdException w:name="Light Shading Accent 3" w:semiHidden="0" w:uiPriority="60" w:unhideWhenUsed="0"/>
+    <w:lsdException w:name="Light List Accent 3" w:semiHidden="0" w:uiPriority="61" w:unhideWhenUsed="0"/>
+    <w:lsdException w:name="Light Grid Accent 3" w:semiHidden="0" w:uiPriority="62" w:unhideWhenUsed="0"/>
+    <w:lsdException w:name="Medium Shading 1 Accent 3" w:semiHidden="0" w:uiPriority="63" w:unhideWhenUsed="0"/>
+    <w:lsdException w:name="Medium Shading 2 Accent 3" w:semiHidden="0" w:uiPriority="64" w:unhideWhenUsed="0"/>
+    <w:lsdException w:name="Medium List 1 Accent 3" w:semiHidden="0" w:uiPriority="65" w:unhideWhenUsed="0"/>
+    <w:lsdException w:name="Medium List 2 Accent 3" w:semiHidden="0" w:uiPriority="66" w:unhideWhenUsed="0"/>
+    <w:lsdException w:name="Medium Grid 1 Accent 3" w:semiHidden="0" w:uiPriority="67" w:unhideWhenUsed="0"/>
+    <w:lsdException w:name="Medium Grid 2 Accent 3" w:semiHidden="0" w:uiPriority="68" w:unhideWhenUsed="0"/>
+    <w:lsdException w:name="Medium Grid 3 Accent 3" w:semiHidden="0" w:uiPriority="69" w:unhideWhenUsed="0"/>
+    <w:lsdException w:name="Dark List Accent 3" w:semiHidden="0" w:uiPriority="70" w:unhideWhenUsed="0"/>
+    <w:lsdException w:name="Colorful Shading Accent 3" w:semiHidden="0" w:uiPriority="71" w:unhideWhenUsed="0"/>
+    <w:lsdException w:name="Colorful List Accent 3" w:semiHidden="0" w:uiPriority="72" w:unhideWhenUsed="0"/>
+    <w:lsdException w:name="Colorful Grid Accent 3" w:semiHidden="0" w:uiPriority="73" w:unhideWhenUsed="0"/>
+    <w:lsdException w:name="Light Shading Accent 4" w:semiHidden="0" w:uiPriority="60" w:unhideWhenUsed="0"/>
+    <w:lsdException w:name="Light List Accent 4" w:semiHidden="0" w:uiPriority="61" w:unhideWhenUsed="0"/>
+    <w:lsdException w:name="Light Grid Accent 4" w:semiHidden="0" w:uiPriority="62" w:unhideWhenUsed="0"/>
+    <w:lsdException w:name="Medium Shading 1 Accent 4" w:semiHidden="0" w:uiPriority="63" w:unhideWhenUsed="0"/>
+    <w:lsdException w:name="Medium Shading 2 Accent 4" w:semiHidden="0" w:uiPriority="64" w:unhideWhenUsed="0"/>
+    <w:lsdException w:name="Medium List 1 Accent 4" w:semiHidden="0" w:uiPriority="65" w:unhideWhenUsed="0"/>
+    <w:lsdException w:name="Medium List 2 Accent 4" w:semiHidden="0" w:uiPriority="66" w:unhideWhenUsed="0"/>
+    <w:lsdException w:name="Medium Grid 1 Accent 4" w:semiHidden="0" w:uiPriority="67" w:unhideWhenUsed="0"/>
+    <w:lsdException w:name="Medium Grid 2 Accent 4" w:semiHidden="0" w:uiPriority="68" w:unhideWhenUsed="0"/>
+    <w:lsdException w:name="Medium Grid 3 Accent 4" w:semiHidden="0" w:uiPriority="69" w:unhideWhenUsed="0"/>
+    <w:lsdException w:name="Dark List Accent 4" w:semiHidden="0" w:uiPriority="70" w:unhideWhenUsed="0"/>
+    <w:lsdException w:name="Colorful Shading Accent 4" w:semiHidden="0" w:uiPriority="71" w:unhideWhenUsed="0"/>
+    <w:lsdException w:name="Colorful List Accent 4" w:semiHidden="0" w:uiPriority="72" w:unhideWhenUsed="0"/>
+    <w:lsdException w:name="Colorful Grid Accent 4" w:semiHidden="0" w:uiPriority="73" w:unhideWhenUsed="0"/>
+    <w:lsdException w:name="Light Shading Accent 5" w:semiHidden="0" w:uiPriority="60" w:unhideWhenUsed="0"/>
+    <w:lsdException w:name="Light List Accent 5" w:semiHidden="0" w:uiPriority="61" w:unhideWhenUsed="0"/>
+    <w:lsdException w:name="Light Grid Accent 5" w:semiHidden="0" w:uiPriority="62" w:unhideWhenUsed="0"/>
+    <w:lsdException w:name="Medium Shading 1 Accent 5" w:semiHidden="0" w:uiPriority="63" w:unhideWhenUsed="0"/>
+    <w:lsdException w:name="Medium Shading 2 Accent 5" w:semiHidden="0" w:uiPriority="64" w:unhideWhenUsed="0"/>
+    <w:lsdException w:name="Medium List 1 Accent 5" w:semiHidden="0" w:uiPriority="65" w:unhideWhenUsed="0"/>
+    <w:lsdException w:name="Medium List 2 Accent 5" w:semiHidden="0" w:uiPriority="66" w:unhideWhenUsed="0"/>
+    <w:lsdException w:name="Medium Grid 1 Accent 5" w:semiHidden="0" w:uiPriority="67" w:unhideWhenUsed="0"/>
+    <w:lsdException w:name="Medium Grid 2 Accent 5" w:semiHidden="0" w:uiPriority="68" w:unhideWhenUsed="0"/>
+    <w:lsdException w:name="Medium Grid 3 Accent 5" w:semiHidden="0" w:uiPriority="69" w:unhideWhenUsed="0"/>
+    <w:lsdException w:name="Dark List Accent 5" w:semiHidden="0" w:uiPriority="70" w:unhideWhenUsed="0"/>
+    <w:lsdException w:name="Colorful Shading Accent 5" w:semiHidden="0" w:uiPriority="71" w:unhideWhenUsed="0"/>
+    <w:lsdException w:name="Colorful List Accent 5" w:semiHidden="0" w:uiPriority="72" w:unhideWhenUsed="0"/>
+    <w:lsdException w:name="Colorful Grid Accent 5" w:semiHidden="0" w:uiPriority="73" w:unhideWhenUsed="0"/>
+    <w:lsdException w:name="Light Shading Accent 6" w:semiHidden="0" w:uiPriority="60" w:unhideWhenUsed="0"/>
+    <w:lsdException w:name="Light List Accent 6" w:semiHidden="0" w:uiPriority="61" w:unhideWhenUsed="0"/>
+    <w:lsdException w:name="Light Grid Accent 6" w:semiHidden="0" w:uiPriority="62" w:unhideWhenUsed="0"/>
+    <w:lsdException w:name="Medium Shading 1 Accent 6" w:semiHidden="0" w:uiPriority="63" w:unhideWhenUsed="0"/>
+    <w:lsdException w:name="Medium Shading 2 Accent 6" w:semiHidden="0" w:uiPriority="64" w:unhideWhenUsed="0"/>
+    <w:lsdException w:name="Medium List 1 Accent 6" w:semiHidden="0" w:uiPriority="65" w:unhideWhenUsed="0"/>
+    <w:lsdException w:name="Medium List 2 Accent 6" w:semiHidden="0" w:uiPriority="66" w:unhideWhenUsed="0"/>
+    <w:lsdException w:name="Medium Grid 1 Accent 6" w:semiHidden="0" w:uiPriority="67" w:unhideWhenUsed="0"/>
+    <w:lsdException w:name="Medium Grid 2 Accent 6" w:semiHidden="0" w:uiPriority="68" w:unhideWhenUsed="0"/>
+    <w:lsdException w:name="Medium Grid 3 Accent 6" w:semiHidden="0" w:uiPriority="69" w:unhideWhenUsed="0"/>
+    <w:lsdException w:name="Dark List Accent 6" w:semiHidden="0" w:uiPriority="70" w:unhideWhenUsed="0"/>
+    <w:lsdException w:name="Colorful Shading Accent 6" w:semiHidden="0" w:uiPriority="71" w:unhideWhenUsed="0"/>
+    <w:lsdException w:name="Colorful List Accent 6" w:semiHidden="0" w:uiPriority="72" w:unhideWhenUsed="0"/>
+    <w:lsdException w:name="Colorful Grid Accent 6" w:semiHidden="0" w:uiPriority="73" w:unhideWhenUsed="0"/>
+    <w:lsdException w:name="Subtle Emphasis" w:semiHidden="0" w:uiPriority="19" w:unhideWhenUsed="0" w:qFormat="1"/>
+    <w:lsdException w:name="Intense Emphasis" w:semiHidden="0" w:uiPriority="21" w:unhideWhenUsed="0" w:qFormat="1"/>
+    <w:lsdException w:name="Subtle Reference" w:semiHidden="0" w:uiPriority="31" w:unhideWhenUsed="0" w:qFormat="1"/>
+    <w:lsdException w:name="Intense Reference" w:semiHidden="0" w:uiPriority="32" w:unhideWhenUsed="0" w:qFormat="1"/>
+    <w:lsdException w:name="Book Title" w:semiHidden="0" w:uiPriority="33" w:unhideWhenUsed="0" w:qFormat="1"/>
+    <w:lsdException w:name="Bibliography" w:uiPriority="37"/>
+    <w:lsdException w:name="TOC Heading" w:uiPriority="39" w:qFormat="1"/>
   </w:latentStyles>
-  <w:style w:type="paragraph" w:styleId="Normal" w:default="1">
+  <w:style w:type="paragraph" w:default="1" w:styleId="Normal">
     <w:name w:val="Normal"/>
     <w:pPr>
-      <w:widowControl w:val="false"/>
-      <w:suppressAutoHyphens w:val="true"/>
-      <w:bidi w:val="0"/>
-      <w:jc w:val="left"/>
+      <w:widowControl w:val="0"/>
+      <w:suppressAutoHyphens/>
     </w:pPr>
     <w:rPr>
-      <w:rFonts w:ascii="Liberation Serif" w:hAnsi="Liberation Serif" w:eastAsia="Droid Sans Fallback" w:cs="FreeSans"/>
       <w:color w:val="00000A"/>
-      <w:sz w:val="24"/>
-      <w:szCs w:val="24"/>
-      <w:lang w:val="da-DK" w:eastAsia="zh-CN" w:bidi="hi-IN"/>
-    </w:rPr>
-  </w:style>
-  <w:style w:type="paragraph" w:styleId="Overskrift1" w:customStyle="1">
+    </w:rPr>
+  </w:style>
+  <w:style w:type="character" w:default="1" w:styleId="DefaultParagraphFont">
+    <w:name w:val="Default Paragraph Font"/>
+    <w:uiPriority w:val="1"/>
+    <w:semiHidden/>
+    <w:unhideWhenUsed/>
+  </w:style>
+  <w:style w:type="table" w:default="1" w:styleId="TableNormal">
+    <w:name w:val="Normal Table"/>
+    <w:uiPriority w:val="99"/>
+    <w:semiHidden/>
+    <w:unhideWhenUsed/>
+    <w:tblPr>
+      <w:tblInd w:w="0" w:type="dxa"/>
+      <w:tblCellMar>
+        <w:top w:w="0" w:type="dxa"/>
+        <w:left w:w="108" w:type="dxa"/>
+        <w:bottom w:w="0" w:type="dxa"/>
+        <w:right w:w="108" w:type="dxa"/>
+      </w:tblCellMar>
+    </w:tblPr>
+  </w:style>
+  <w:style w:type="numbering" w:default="1" w:styleId="NoList">
+    <w:name w:val="No List"/>
+    <w:uiPriority w:val="99"/>
+    <w:semiHidden/>
+    <w:unhideWhenUsed/>
+  </w:style>
+  <w:style w:type="paragraph" w:customStyle="1" w:styleId="Overskrift1">
     <w:name w:val="Overskrift 1"/>
     <w:basedOn w:val="Overskrift"/>
     <w:pPr>
@@ -589,11 +599,11 @@
       <w:szCs w:val="36"/>
     </w:rPr>
   </w:style>
-  <w:style w:type="paragraph" w:styleId="Overskrift2" w:customStyle="1">
+  <w:style w:type="paragraph" w:customStyle="1" w:styleId="Overskrift2">
     <w:name w:val="Overskrift 2"/>
     <w:basedOn w:val="Overskrift"/>
     <w:pPr>
-      <w:spacing w:before="200" w:after="120"/>
+      <w:spacing w:before="200"/>
       <w:outlineLvl w:val="1"/>
     </w:pPr>
     <w:rPr>
@@ -603,11 +613,11 @@
       <w:szCs w:val="32"/>
     </w:rPr>
   </w:style>
-  <w:style w:type="paragraph" w:styleId="Overskrift3" w:customStyle="1">
+  <w:style w:type="paragraph" w:customStyle="1" w:styleId="Overskrift3">
     <w:name w:val="Overskrift 3"/>
     <w:basedOn w:val="Overskrift"/>
     <w:pPr>
-      <w:spacing w:before="140" w:after="120"/>
+      <w:spacing w:before="140"/>
       <w:outlineLvl w:val="2"/>
     </w:pPr>
     <w:rPr>
@@ -616,104 +626,97 @@
       <w:color w:val="808080"/>
     </w:rPr>
   </w:style>
-  <w:style w:type="character" w:styleId="DefaultParagraphFont" w:default="1">
-    <w:name w:val="Default Paragraph Font"/>
-    <w:uiPriority w:val="1"/>
-    <w:semiHidden/>
-    <w:unhideWhenUsed/>
-    <w:rPr/>
-  </w:style>
-  <w:style w:type="character" w:styleId="Punkttegn" w:customStyle="1">
+  <w:style w:type="character" w:customStyle="1" w:styleId="Punkttegn">
     <w:name w:val="Punkttegn"/>
     <w:rPr>
-      <w:rFonts w:ascii="OpenSymbol" w:hAnsi="OpenSymbol" w:eastAsia="OpenSymbol" w:cs="OpenSymbol"/>
-    </w:rPr>
-  </w:style>
-  <w:style w:type="character" w:styleId="ListLabel1" w:customStyle="1">
+      <w:rFonts w:ascii="OpenSymbol" w:eastAsia="OpenSymbol" w:hAnsi="OpenSymbol" w:cs="OpenSymbol"/>
+    </w:rPr>
+  </w:style>
+  <w:style w:type="character" w:customStyle="1" w:styleId="ListLabel1">
     <w:name w:val="ListLabel 1"/>
     <w:rPr>
       <w:rFonts w:cs="Symbol"/>
     </w:rPr>
   </w:style>
-  <w:style w:type="character" w:styleId="ListLabel2" w:customStyle="1">
+  <w:style w:type="character" w:customStyle="1" w:styleId="ListLabel2">
     <w:name w:val="ListLabel 2"/>
     <w:rPr>
       <w:rFonts w:cs="OpenSymbol"/>
     </w:rPr>
   </w:style>
-  <w:style w:type="character" w:styleId="ListLabel3" w:customStyle="1">
+  <w:style w:type="character" w:customStyle="1" w:styleId="ListLabel3">
     <w:name w:val="ListLabel 3"/>
     <w:rPr>
       <w:rFonts w:cs="Symbol"/>
     </w:rPr>
   </w:style>
-  <w:style w:type="character" w:styleId="ListLabel4" w:customStyle="1">
+  <w:style w:type="character" w:customStyle="1" w:styleId="ListLabel4">
     <w:name w:val="ListLabel 4"/>
     <w:rPr>
       <w:rFonts w:cs="OpenSymbol"/>
     </w:rPr>
   </w:style>
-  <w:style w:type="character" w:styleId="ListLabel5" w:customStyle="1">
+  <w:style w:type="character" w:customStyle="1" w:styleId="ListLabel5">
     <w:name w:val="ListLabel 5"/>
     <w:rPr>
       <w:rFonts w:cs="Symbol"/>
     </w:rPr>
   </w:style>
-  <w:style w:type="character" w:styleId="ListLabel6" w:customStyle="1">
+  <w:style w:type="character" w:customStyle="1" w:styleId="ListLabel6">
     <w:name w:val="ListLabel 6"/>
     <w:rPr>
       <w:rFonts w:cs="OpenSymbol"/>
     </w:rPr>
   </w:style>
-  <w:style w:type="character" w:styleId="ListLabel7" w:customStyle="1">
+  <w:style w:type="character" w:customStyle="1" w:styleId="ListLabel7">
     <w:name w:val="ListLabel 7"/>
     <w:rPr>
       <w:rFonts w:cs="Symbol"/>
     </w:rPr>
   </w:style>
-  <w:style w:type="character" w:styleId="ListLabel8" w:customStyle="1">
+  <w:style w:type="character" w:customStyle="1" w:styleId="ListLabel8">
     <w:name w:val="ListLabel 8"/>
     <w:rPr>
       <w:rFonts w:cs="OpenSymbol"/>
     </w:rPr>
   </w:style>
-  <w:style w:type="character" w:styleId="ListLabel9" w:customStyle="1">
+  <w:style w:type="character" w:customStyle="1" w:styleId="ListLabel9">
     <w:name w:val="ListLabel 9"/>
     <w:rPr>
       <w:rFonts w:cs="Symbol"/>
     </w:rPr>
   </w:style>
-  <w:style w:type="character" w:styleId="ListLabel10" w:customStyle="1">
+  <w:style w:type="character" w:customStyle="1" w:styleId="ListLabel10">
     <w:name w:val="ListLabel 10"/>
     <w:rPr>
       <w:rFonts w:cs="OpenSymbol"/>
     </w:rPr>
   </w:style>
-  <w:style w:type="character" w:styleId="ListLabel11" w:customStyle="1">
+  <w:style w:type="character" w:customStyle="1" w:styleId="ListLabel11">
     <w:name w:val="ListLabel 11"/>
     <w:rPr>
       <w:rFonts w:cs="Symbol"/>
     </w:rPr>
   </w:style>
-  <w:style w:type="character" w:styleId="ListLabel12" w:customStyle="1">
+  <w:style w:type="character" w:customStyle="1" w:styleId="ListLabel12">
     <w:name w:val="ListLabel 12"/>
     <w:rPr>
       <w:rFonts w:cs="OpenSymbol"/>
     </w:rPr>
   </w:style>
-  <w:style w:type="character" w:styleId="ListLabel13">
+  <w:style w:type="character" w:customStyle="1" w:styleId="ListLabel13">
     <w:name w:val="ListLabel 13"/>
     <w:rPr>
       <w:rFonts w:cs="Symbol"/>
     </w:rPr>
   </w:style>
-  <w:style w:type="character" w:styleId="ListLabel14">
+  <w:style w:type="character" w:customStyle="1" w:styleId="ListLabel14">
     <w:name w:val="ListLabel 14"/>
     <w:rPr>
       <w:rFonts w:cs="OpenSymbol"/>
     </w:rPr>
   </w:style>
-  <w:style w:type="paragraph" w:styleId="Overskrift" w:customStyle="1">
+  <w:style w:type="paragraph" w:customStyle="1" w:styleId="Overskrift">
     <w:name w:val="Overskrift"/>
     <w:basedOn w:val="Normal"/>
     <w:next w:val="Brdtekst"/>
@@ -722,28 +725,23 @@
       <w:spacing w:before="240" w:after="120"/>
     </w:pPr>
     <w:rPr>
-      <w:rFonts w:ascii="Liberation Sans" w:hAnsi="Liberation Sans" w:eastAsia="Droid Sans Fallback" w:cs="FreeSans"/>
+      <w:rFonts w:ascii="Liberation Sans" w:hAnsi="Liberation Sans"/>
       <w:sz w:val="28"/>
       <w:szCs w:val="28"/>
     </w:rPr>
   </w:style>
-  <w:style w:type="paragraph" w:styleId="Brdtekst" w:customStyle="1">
+  <w:style w:type="paragraph" w:customStyle="1" w:styleId="Brdtekst">
     <w:name w:val="Brødtekst"/>
     <w:basedOn w:val="Normal"/>
     <w:pPr>
-      <w:spacing w:lineRule="auto" w:line="288" w:before="0" w:after="140"/>
+      <w:spacing w:after="140" w:line="288" w:lineRule="auto"/>
     </w:pPr>
-    <w:rPr/>
-  </w:style>
-  <w:style w:type="paragraph" w:styleId="Liste" w:customStyle="1">
+  </w:style>
+  <w:style w:type="paragraph" w:customStyle="1" w:styleId="Liste">
     <w:name w:val="Liste"/>
     <w:basedOn w:val="Brdtekst"/>
-    <w:pPr/>
-    <w:rPr>
-      <w:rFonts w:cs="FreeSans"/>
-    </w:rPr>
-  </w:style>
-  <w:style w:type="paragraph" w:styleId="Billedtekst" w:customStyle="1">
+  </w:style>
+  <w:style w:type="paragraph" w:customStyle="1" w:styleId="Billedtekst">
     <w:name w:val="Billedtekst"/>
     <w:basedOn w:val="Normal"/>
     <w:pPr>
@@ -751,33 +749,26 @@
       <w:spacing w:before="120" w:after="120"/>
     </w:pPr>
     <w:rPr>
-      <w:rFonts w:cs="FreeSans"/>
       <w:i/>
       <w:iCs/>
-      <w:sz w:val="24"/>
-      <w:szCs w:val="24"/>
-    </w:rPr>
-  </w:style>
-  <w:style w:type="paragraph" w:styleId="Indeks" w:customStyle="1">
+    </w:rPr>
+  </w:style>
+  <w:style w:type="paragraph" w:customStyle="1" w:styleId="Indeks">
     <w:name w:val="Indeks"/>
     <w:basedOn w:val="Normal"/>
     <w:pPr>
       <w:suppressLineNumbers/>
     </w:pPr>
-    <w:rPr>
-      <w:rFonts w:cs="FreeSans"/>
-    </w:rPr>
-  </w:style>
-  <w:style w:type="paragraph" w:styleId="Citater" w:customStyle="1">
+  </w:style>
+  <w:style w:type="paragraph" w:customStyle="1" w:styleId="Citater">
     <w:name w:val="Citater"/>
     <w:basedOn w:val="Normal"/>
     <w:pPr>
-      <w:spacing w:before="0" w:after="283"/>
-      <w:ind w:left="567" w:right="567" w:hanging="0"/>
+      <w:spacing w:after="283"/>
+      <w:ind w:left="567" w:right="567"/>
     </w:pPr>
-    <w:rPr/>
-  </w:style>
-  <w:style w:type="paragraph" w:styleId="Titel" w:customStyle="1">
+  </w:style>
+  <w:style w:type="paragraph" w:customStyle="1" w:styleId="Titel">
     <w:name w:val="Titel"/>
     <w:basedOn w:val="Overskrift"/>
     <w:pPr>
@@ -790,11 +781,11 @@
       <w:szCs w:val="56"/>
     </w:rPr>
   </w:style>
-  <w:style w:type="paragraph" w:styleId="Undertitel" w:customStyle="1">
+  <w:style w:type="paragraph" w:customStyle="1" w:styleId="Undertitel">
     <w:name w:val="Undertitel"/>
     <w:basedOn w:val="Overskrift"/>
     <w:pPr>
-      <w:spacing w:before="60" w:after="120"/>
+      <w:spacing w:before="60"/>
       <w:jc w:val="center"/>
     </w:pPr>
     <w:rPr>
@@ -802,9 +793,168 @@
       <w:szCs w:val="36"/>
     </w:rPr>
   </w:style>
-  <w:style w:type="numbering" w:styleId="NoList" w:default="1">
-    <w:name w:val="No List"/>
-    <w:uiPriority w:val="99"/>
+</w:styles>
+</file>
+
+<file path=word/stylesWithEffects.xml><?xml version="1.0" encoding="utf-8"?>
+<w:styles xmlns:wpc="http://schemas.microsoft.com/office/word/2010/wordprocessingCanvas" xmlns:mo="http://schemas.microsoft.com/office/mac/office/2008/main" xmlns:mc="http://schemas.openxmlformats.org/markup-compatibility/2006" xmlns:mv="urn:schemas-microsoft-com:mac:vml" xmlns:o="urn:schemas-microsoft-com:office:office" xmlns:r="http://schemas.openxmlformats.org/officeDocument/2006/relationships" xmlns:m="http://schemas.openxmlformats.org/officeDocument/2006/math" xmlns:v="urn:schemas-microsoft-com:vml" xmlns:wp14="http://schemas.microsoft.com/office/word/2010/wordprocessingDrawing" xmlns:wp="http://schemas.openxmlformats.org/drawingml/2006/wordprocessingDrawing" xmlns:w10="urn:schemas-microsoft-com:office:word" xmlns:w="http://schemas.openxmlformats.org/wordprocessingml/2006/main" xmlns:w14="http://schemas.microsoft.com/office/word/2010/wordml" xmlns:wpg="http://schemas.microsoft.com/office/word/2010/wordprocessingGroup" xmlns:wpi="http://schemas.microsoft.com/office/word/2010/wordprocessingInk" xmlns:wne="http://schemas.microsoft.com/office/word/2006/wordml" xmlns:wps="http://schemas.microsoft.com/office/word/2010/wordprocessingShape" mc:Ignorable="w14 wp14">
+  <w:docDefaults>
+    <w:rPrDefault>
+      <w:rPr>
+        <w:rFonts w:asciiTheme="minorHAnsi" w:eastAsiaTheme="minorEastAsia" w:hAnsiTheme="minorHAnsi" w:cstheme="minorBidi"/>
+        <w:sz w:val="24"/>
+        <w:szCs w:val="24"/>
+        <w:lang w:val="en-US" w:eastAsia="ja-JP" w:bidi="ar-SA"/>
+      </w:rPr>
+    </w:rPrDefault>
+    <w:pPrDefault/>
+  </w:docDefaults>
+  <w:latentStyles w:defLockedState="0" w:defUIPriority="99" w:defSemiHidden="1" w:defUnhideWhenUsed="1" w:defQFormat="0" w:count="276">
+    <w:lsdException w:name="Normal" w:semiHidden="0" w:uiPriority="0" w:unhideWhenUsed="0" w:qFormat="1"/>
+    <w:lsdException w:name="heading 1" w:semiHidden="0" w:uiPriority="9" w:unhideWhenUsed="0" w:qFormat="1"/>
+    <w:lsdException w:name="heading 2" w:uiPriority="9" w:qFormat="1"/>
+    <w:lsdException w:name="heading 3" w:uiPriority="9" w:qFormat="1"/>
+    <w:lsdException w:name="heading 4" w:uiPriority="9" w:qFormat="1"/>
+    <w:lsdException w:name="heading 5" w:uiPriority="9" w:qFormat="1"/>
+    <w:lsdException w:name="heading 6" w:uiPriority="9" w:qFormat="1"/>
+    <w:lsdException w:name="heading 7" w:uiPriority="9" w:qFormat="1"/>
+    <w:lsdException w:name="heading 8" w:uiPriority="9" w:qFormat="1"/>
+    <w:lsdException w:name="heading 9" w:uiPriority="9" w:qFormat="1"/>
+    <w:lsdException w:name="toc 1" w:uiPriority="39"/>
+    <w:lsdException w:name="toc 2" w:uiPriority="39"/>
+    <w:lsdException w:name="toc 3" w:uiPriority="39"/>
+    <w:lsdException w:name="toc 4" w:uiPriority="39"/>
+    <w:lsdException w:name="toc 5" w:uiPriority="39"/>
+    <w:lsdException w:name="toc 6" w:uiPriority="39"/>
+    <w:lsdException w:name="toc 7" w:uiPriority="39"/>
+    <w:lsdException w:name="toc 8" w:uiPriority="39"/>
+    <w:lsdException w:name="toc 9" w:uiPriority="39"/>
+    <w:lsdException w:name="caption" w:uiPriority="35" w:qFormat="1"/>
+    <w:lsdException w:name="Title" w:semiHidden="0" w:uiPriority="10" w:unhideWhenUsed="0" w:qFormat="1"/>
+    <w:lsdException w:name="Default Paragraph Font" w:uiPriority="1"/>
+    <w:lsdException w:name="Subtitle" w:semiHidden="0" w:uiPriority="11" w:unhideWhenUsed="0" w:qFormat="1"/>
+    <w:lsdException w:name="Strong" w:semiHidden="0" w:uiPriority="22" w:unhideWhenUsed="0" w:qFormat="1"/>
+    <w:lsdException w:name="Emphasis" w:semiHidden="0" w:uiPriority="20" w:unhideWhenUsed="0" w:qFormat="1"/>
+    <w:lsdException w:name="Table Grid" w:semiHidden="0" w:uiPriority="59" w:unhideWhenUsed="0"/>
+    <w:lsdException w:name="Placeholder Text" w:unhideWhenUsed="0"/>
+    <w:lsdException w:name="No Spacing" w:semiHidden="0" w:uiPriority="1" w:unhideWhenUsed="0" w:qFormat="1"/>
+    <w:lsdException w:name="Light Shading" w:semiHidden="0" w:uiPriority="60" w:unhideWhenUsed="0"/>
+    <w:lsdException w:name="Light List" w:semiHidden="0" w:uiPriority="61" w:unhideWhenUsed="0"/>
+    <w:lsdException w:name="Light Grid" w:semiHidden="0" w:uiPriority="62" w:unhideWhenUsed="0"/>
+    <w:lsdException w:name="Medium Shading 1" w:semiHidden="0" w:uiPriority="63" w:unhideWhenUsed="0"/>
+    <w:lsdException w:name="Medium Shading 2" w:semiHidden="0" w:uiPriority="64" w:unhideWhenUsed="0"/>
+    <w:lsdException w:name="Medium List 1" w:semiHidden="0" w:uiPriority="65" w:unhideWhenUsed="0"/>
+    <w:lsdException w:name="Medium List 2" w:semiHidden="0" w:uiPriority="66" w:unhideWhenUsed="0"/>
+    <w:lsdException w:name="Medium Grid 1" w:semiHidden="0" w:uiPriority="67" w:unhideWhenUsed="0"/>
+    <w:lsdException w:name="Medium Grid 2" w:semiHidden="0" w:uiPriority="68" w:unhideWhenUsed="0"/>
+    <w:lsdException w:name="Medium Grid 3" w:semiHidden="0" w:uiPriority="69" w:unhideWhenUsed="0"/>
+    <w:lsdException w:name="Dark List" w:semiHidden="0" w:uiPriority="70" w:unhideWhenUsed="0"/>
+    <w:lsdException w:name="Colorful Shading" w:semiHidden="0" w:uiPriority="71" w:unhideWhenUsed="0"/>
+    <w:lsdException w:name="Colorful List" w:semiHidden="0" w:uiPriority="72" w:unhideWhenUsed="0"/>
+    <w:lsdException w:name="Colorful Grid" w:semiHidden="0" w:uiPriority="73" w:unhideWhenUsed="0"/>
+    <w:lsdException w:name="Light Shading Accent 1" w:semiHidden="0" w:uiPriority="60" w:unhideWhenUsed="0"/>
+    <w:lsdException w:name="Light List Accent 1" w:semiHidden="0" w:uiPriority="61" w:unhideWhenUsed="0"/>
+    <w:lsdException w:name="Light Grid Accent 1" w:semiHidden="0" w:uiPriority="62" w:unhideWhenUsed="0"/>
+    <w:lsdException w:name="Medium Shading 1 Accent 1" w:semiHidden="0" w:uiPriority="63" w:unhideWhenUsed="0"/>
+    <w:lsdException w:name="Medium Shading 2 Accent 1" w:semiHidden="0" w:uiPriority="64" w:unhideWhenUsed="0"/>
+    <w:lsdException w:name="Medium List 1 Accent 1" w:semiHidden="0" w:uiPriority="65" w:unhideWhenUsed="0"/>
+    <w:lsdException w:name="Revision" w:unhideWhenUsed="0"/>
+    <w:lsdException w:name="List Paragraph" w:semiHidden="0" w:uiPriority="34" w:unhideWhenUsed="0" w:qFormat="1"/>
+    <w:lsdException w:name="Quote" w:semiHidden="0" w:uiPriority="29" w:unhideWhenUsed="0" w:qFormat="1"/>
+    <w:lsdException w:name="Intense Quote" w:semiHidden="0" w:uiPriority="30" w:unhideWhenUsed="0" w:qFormat="1"/>
+    <w:lsdException w:name="Medium List 2 Accent 1" w:semiHidden="0" w:uiPriority="66" w:unhideWhenUsed="0"/>
+    <w:lsdException w:name="Medium Grid 1 Accent 1" w:semiHidden="0" w:uiPriority="67" w:unhideWhenUsed="0"/>
+    <w:lsdException w:name="Medium Grid 2 Accent 1" w:semiHidden="0" w:uiPriority="68" w:unhideWhenUsed="0"/>
+    <w:lsdException w:name="Medium Grid 3 Accent 1" w:semiHidden="0" w:uiPriority="69" w:unhideWhenUsed="0"/>
+    <w:lsdException w:name="Dark List Accent 1" w:semiHidden="0" w:uiPriority="70" w:unhideWhenUsed="0"/>
+    <w:lsdException w:name="Colorful Shading Accent 1" w:semiHidden="0" w:uiPriority="71" w:unhideWhenUsed="0"/>
+    <w:lsdException w:name="Colorful List Accent 1" w:semiHidden="0" w:uiPriority="72" w:unhideWhenUsed="0"/>
+    <w:lsdException w:name="Colorful Grid Accent 1" w:semiHidden="0" w:uiPriority="73" w:unhideWhenUsed="0"/>
+    <w:lsdException w:name="Light Shading Accent 2" w:semiHidden="0" w:uiPriority="60" w:unhideWhenUsed="0"/>
+    <w:lsdException w:name="Light List Accent 2" w:semiHidden="0" w:uiPriority="61" w:unhideWhenUsed="0"/>
+    <w:lsdException w:name="Light Grid Accent 2" w:semiHidden="0" w:uiPriority="62" w:unhideWhenUsed="0"/>
+    <w:lsdException w:name="Medium Shading 1 Accent 2" w:semiHidden="0" w:uiPriority="63" w:unhideWhenUsed="0"/>
+    <w:lsdException w:name="Medium Shading 2 Accent 2" w:semiHidden="0" w:uiPriority="64" w:unhideWhenUsed="0"/>
+    <w:lsdException w:name="Medium List 1 Accent 2" w:semiHidden="0" w:uiPriority="65" w:unhideWhenUsed="0"/>
+    <w:lsdException w:name="Medium List 2 Accent 2" w:semiHidden="0" w:uiPriority="66" w:unhideWhenUsed="0"/>
+    <w:lsdException w:name="Medium Grid 1 Accent 2" w:semiHidden="0" w:uiPriority="67" w:unhideWhenUsed="0"/>
+    <w:lsdException w:name="Medium Grid 2 Accent 2" w:semiHidden="0" w:uiPriority="68" w:unhideWhenUsed="0"/>
+    <w:lsdException w:name="Medium Grid 3 Accent 2" w:semiHidden="0" w:uiPriority="69" w:unhideWhenUsed="0"/>
+    <w:lsdException w:name="Dark List Accent 2" w:semiHidden="0" w:uiPriority="70" w:unhideWhenUsed="0"/>
+    <w:lsdException w:name="Colorful Shading Accent 2" w:semiHidden="0" w:uiPriority="71" w:unhideWhenUsed="0"/>
+    <w:lsdException w:name="Colorful List Accent 2" w:semiHidden="0" w:uiPriority="72" w:unhideWhenUsed="0"/>
+    <w:lsdException w:name="Colorful Grid Accent 2" w:semiHidden="0" w:uiPriority="73" w:unhideWhenUsed="0"/>
+    <w:lsdException w:name="Light Shading Accent 3" w:semiHidden="0" w:uiPriority="60" w:unhideWhenUsed="0"/>
+    <w:lsdException w:name="Light List Accent 3" w:semiHidden="0" w:uiPriority="61" w:unhideWhenUsed="0"/>
+    <w:lsdException w:name="Light Grid Accent 3" w:semiHidden="0" w:uiPriority="62" w:unhideWhenUsed="0"/>
+    <w:lsdException w:name="Medium Shading 1 Accent 3" w:semiHidden="0" w:uiPriority="63" w:unhideWhenUsed="0"/>
+    <w:lsdException w:name="Medium Shading 2 Accent 3" w:semiHidden="0" w:uiPriority="64" w:unhideWhenUsed="0"/>
+    <w:lsdException w:name="Medium List 1 Accent 3" w:semiHidden="0" w:uiPriority="65" w:unhideWhenUsed="0"/>
+    <w:lsdException w:name="Medium List 2 Accent 3" w:semiHidden="0" w:uiPriority="66" w:unhideWhenUsed="0"/>
+    <w:lsdException w:name="Medium Grid 1 Accent 3" w:semiHidden="0" w:uiPriority="67" w:unhideWhenUsed="0"/>
+    <w:lsdException w:name="Medium Grid 2 Accent 3" w:semiHidden="0" w:uiPriority="68" w:unhideWhenUsed="0"/>
+    <w:lsdException w:name="Medium Grid 3 Accent 3" w:semiHidden="0" w:uiPriority="69" w:unhideWhenUsed="0"/>
+    <w:lsdException w:name="Dark List Accent 3" w:semiHidden="0" w:uiPriority="70" w:unhideWhenUsed="0"/>
+    <w:lsdException w:name="Colorful Shading Accent 3" w:semiHidden="0" w:uiPriority="71" w:unhideWhenUsed="0"/>
+    <w:lsdException w:name="Colorful List Accent 3" w:semiHidden="0" w:uiPriority="72" w:unhideWhenUsed="0"/>
+    <w:lsdException w:name="Colorful Grid Accent 3" w:semiHidden="0" w:uiPriority="73" w:unhideWhenUsed="0"/>
+    <w:lsdException w:name="Light Shading Accent 4" w:semiHidden="0" w:uiPriority="60" w:unhideWhenUsed="0"/>
+    <w:lsdException w:name="Light List Accent 4" w:semiHidden="0" w:uiPriority="61" w:unhideWhenUsed="0"/>
+    <w:lsdException w:name="Light Grid Accent 4" w:semiHidden="0" w:uiPriority="62" w:unhideWhenUsed="0"/>
+    <w:lsdException w:name="Medium Shading 1 Accent 4" w:semiHidden="0" w:uiPriority="63" w:unhideWhenUsed="0"/>
+    <w:lsdException w:name="Medium Shading 2 Accent 4" w:semiHidden="0" w:uiPriority="64" w:unhideWhenUsed="0"/>
+    <w:lsdException w:name="Medium List 1 Accent 4" w:semiHidden="0" w:uiPriority="65" w:unhideWhenUsed="0"/>
+    <w:lsdException w:name="Medium List 2 Accent 4" w:semiHidden="0" w:uiPriority="66" w:unhideWhenUsed="0"/>
+    <w:lsdException w:name="Medium Grid 1 Accent 4" w:semiHidden="0" w:uiPriority="67" w:unhideWhenUsed="0"/>
+    <w:lsdException w:name="Medium Grid 2 Accent 4" w:semiHidden="0" w:uiPriority="68" w:unhideWhenUsed="0"/>
+    <w:lsdException w:name="Medium Grid 3 Accent 4" w:semiHidden="0" w:uiPriority="69" w:unhideWhenUsed="0"/>
+    <w:lsdException w:name="Dark List Accent 4" w:semiHidden="0" w:uiPriority="70" w:unhideWhenUsed="0"/>
+    <w:lsdException w:name="Colorful Shading Accent 4" w:semiHidden="0" w:uiPriority="71" w:unhideWhenUsed="0"/>
+    <w:lsdException w:name="Colorful List Accent 4" w:semiHidden="0" w:uiPriority="72" w:unhideWhenUsed="0"/>
+    <w:lsdException w:name="Colorful Grid Accent 4" w:semiHidden="0" w:uiPriority="73" w:unhideWhenUsed="0"/>
+    <w:lsdException w:name="Light Shading Accent 5" w:semiHidden="0" w:uiPriority="60" w:unhideWhenUsed="0"/>
+    <w:lsdException w:name="Light List Accent 5" w:semiHidden="0" w:uiPriority="61" w:unhideWhenUsed="0"/>
+    <w:lsdException w:name="Light Grid Accent 5" w:semiHidden="0" w:uiPriority="62" w:unhideWhenUsed="0"/>
+    <w:lsdException w:name="Medium Shading 1 Accent 5" w:semiHidden="0" w:uiPriority="63" w:unhideWhenUsed="0"/>
+    <w:lsdException w:name="Medium Shading 2 Accent 5" w:semiHidden="0" w:uiPriority="64" w:unhideWhenUsed="0"/>
+    <w:lsdException w:name="Medium List 1 Accent 5" w:semiHidden="0" w:uiPriority="65" w:unhideWhenUsed="0"/>
+    <w:lsdException w:name="Medium List 2 Accent 5" w:semiHidden="0" w:uiPriority="66" w:unhideWhenUsed="0"/>
+    <w:lsdException w:name="Medium Grid 1 Accent 5" w:semiHidden="0" w:uiPriority="67" w:unhideWhenUsed="0"/>
+    <w:lsdException w:name="Medium Grid 2 Accent 5" w:semiHidden="0" w:uiPriority="68" w:unhideWhenUsed="0"/>
+    <w:lsdException w:name="Medium Grid 3 Accent 5" w:semiHidden="0" w:uiPriority="69" w:unhideWhenUsed="0"/>
+    <w:lsdException w:name="Dark List Accent 5" w:semiHidden="0" w:uiPriority="70" w:unhideWhenUsed="0"/>
+    <w:lsdException w:name="Colorful Shading Accent 5" w:semiHidden="0" w:uiPriority="71" w:unhideWhenUsed="0"/>
+    <w:lsdException w:name="Colorful List Accent 5" w:semiHidden="0" w:uiPriority="72" w:unhideWhenUsed="0"/>
+    <w:lsdException w:name="Colorful Grid Accent 5" w:semiHidden="0" w:uiPriority="73" w:unhideWhenUsed="0"/>
+    <w:lsdException w:name="Light Shading Accent 6" w:semiHidden="0" w:uiPriority="60" w:unhideWhenUsed="0"/>
+    <w:lsdException w:name="Light List Accent 6" w:semiHidden="0" w:uiPriority="61" w:unhideWhenUsed="0"/>
+    <w:lsdException w:name="Light Grid Accent 6" w:semiHidden="0" w:uiPriority="62" w:unhideWhenUsed="0"/>
+    <w:lsdException w:name="Medium Shading 1 Accent 6" w:semiHidden="0" w:uiPriority="63" w:unhideWhenUsed="0"/>
+    <w:lsdException w:name="Medium Shading 2 Accent 6" w:semiHidden="0" w:uiPriority="64" w:unhideWhenUsed="0"/>
+    <w:lsdException w:name="Medium List 1 Accent 6" w:semiHidden="0" w:uiPriority="65" w:unhideWhenUsed="0"/>
+    <w:lsdException w:name="Medium List 2 Accent 6" w:semiHidden="0" w:uiPriority="66" w:unhideWhenUsed="0"/>
+    <w:lsdException w:name="Medium Grid 1 Accent 6" w:semiHidden="0" w:uiPriority="67" w:unhideWhenUsed="0"/>
+    <w:lsdException w:name="Medium Grid 2 Accent 6" w:semiHidden="0" w:uiPriority="68" w:unhideWhenUsed="0"/>
+    <w:lsdException w:name="Medium Grid 3 Accent 6" w:semiHidden="0" w:uiPriority="69" w:unhideWhenUsed="0"/>
+    <w:lsdException w:name="Dark List Accent 6" w:semiHidden="0" w:uiPriority="70" w:unhideWhenUsed="0"/>
+    <w:lsdException w:name="Colorful Shading Accent 6" w:semiHidden="0" w:uiPriority="71" w:unhideWhenUsed="0"/>
+    <w:lsdException w:name="Colorful List Accent 6" w:semiHidden="0" w:uiPriority="72" w:unhideWhenUsed="0"/>
+    <w:lsdException w:name="Colorful Grid Accent 6" w:semiHidden="0" w:uiPriority="73" w:unhideWhenUsed="0"/>
+    <w:lsdException w:name="Subtle Emphasis" w:semiHidden="0" w:uiPriority="19" w:unhideWhenUsed="0" w:qFormat="1"/>
+    <w:lsdException w:name="Intense Emphasis" w:semiHidden="0" w:uiPriority="21" w:unhideWhenUsed="0" w:qFormat="1"/>
+    <w:lsdException w:name="Subtle Reference" w:semiHidden="0" w:uiPriority="31" w:unhideWhenUsed="0" w:qFormat="1"/>
+    <w:lsdException w:name="Intense Reference" w:semiHidden="0" w:uiPriority="32" w:unhideWhenUsed="0" w:qFormat="1"/>
+    <w:lsdException w:name="Book Title" w:semiHidden="0" w:uiPriority="33" w:unhideWhenUsed="0" w:qFormat="1"/>
+    <w:lsdException w:name="Bibliography" w:uiPriority="37"/>
+    <w:lsdException w:name="TOC Heading" w:uiPriority="39" w:qFormat="1"/>
+  </w:latentStyles>
+  <w:style w:type="paragraph" w:default="1" w:styleId="Normal">
+    <w:name w:val="Normal"/>
+    <w:qFormat/>
+  </w:style>
+  <w:style w:type="character" w:default="1" w:styleId="DefaultParagraphFont">
+    <w:name w:val="Default Paragraph Font"/>
+    <w:uiPriority w:val="1"/>
     <w:semiHidden/>
     <w:unhideWhenUsed/>
   </w:style>
@@ -814,7 +964,7 @@
     <w:semiHidden/>
     <w:unhideWhenUsed/>
     <w:tblPr>
-      <w:tblInd w:type="dxa" w:w="0"/>
+      <w:tblInd w:w="0" w:type="dxa"/>
       <w:tblCellMar>
         <w:top w:w="0" w:type="dxa"/>
         <w:left w:w="108" w:type="dxa"/>
@@ -822,6 +972,12 @@
         <w:right w:w="108" w:type="dxa"/>
       </w:tblCellMar>
     </w:tblPr>
+  </w:style>
+  <w:style w:type="numbering" w:default="1" w:styleId="NoList">
+    <w:name w:val="No List"/>
+    <w:uiPriority w:val="99"/>
+    <w:semiHidden/>
+    <w:unhideWhenUsed/>
   </w:style>
 </w:styles>
 </file>

</xml_diff>